<commit_message>
4 full, 2 half.
</commit_message>
<xml_diff>
--- a/phase3.docx
+++ b/phase3.docx
@@ -1,30 +1,25 @@
 
 <file path=word/document.xml><?xml version="1.0" encoding="utf-8"?>
-<w:document xmlns:wpc="http://schemas.microsoft.com/office/word/2010/wordprocessingCanvas" xmlns:cx="http://schemas.microsoft.com/office/drawing/2014/chartex" xmlns:cx1="http://schemas.microsoft.com/office/drawing/2015/9/8/chartex" xmlns:cx2="http://schemas.microsoft.com/office/drawing/2015/10/21/chartex" xmlns:cx3="http://schemas.microsoft.com/office/drawing/2016/5/9/chartex" xmlns:cx4="http://schemas.microsoft.com/office/drawing/2016/5/10/chartex" xmlns:cx5="http://schemas.microsoft.com/office/drawing/2016/5/11/chartex" xmlns:cx6="http://schemas.microsoft.com/office/drawing/2016/5/12/chartex" xmlns:cx7="http://schemas.microsoft.com/office/drawing/2016/5/13/chartex" xmlns:cx8="http://schemas.microsoft.com/office/drawing/2016/5/14/chartex" xmlns:mc="http://schemas.openxmlformats.org/markup-compatibility/2006" xmlns:aink="http://schemas.microsoft.com/office/drawing/2016/ink" xmlns:am3d="http://schemas.microsoft.com/office/drawing/2017/model3d" xmlns:o="urn:schemas-microsoft-com:office:office" xmlns:oel="http://schemas.microsoft.com/office/2019/extlst" xmlns:r="http://schemas.openxmlformats.org/officeDocument/2006/relationships" xmlns:m="http://schemas.openxmlformats.org/officeDocument/2006/math" xmlns:v="urn:schemas-microsoft-com:vml" xmlns:wp14="http://schemas.microsoft.com/office/word/2010/wordprocessingDrawing" xmlns:wp="http://schemas.openxmlformats.org/drawingml/2006/wordprocessingDrawing" xmlns:w10="urn:schemas-microsoft-com:office:word" xmlns:w="http://schemas.openxmlformats.org/wordprocessingml/2006/main" xmlns:w14="http://schemas.microsoft.com/office/word/2010/wordml" xmlns:w15="http://schemas.microsoft.com/office/word/2012/wordml" xmlns:w16cex="http://schemas.microsoft.com/office/word/2018/wordml/cex" xmlns:w16cid="http://schemas.microsoft.com/office/word/2016/wordml/cid" xmlns:w16="http://schemas.microsoft.com/office/word/2018/wordml" xmlns:w16sdtdh="http://schemas.microsoft.com/office/word/2020/wordml/sdtdatahash" xmlns:w16se="http://schemas.microsoft.com/office/word/2015/wordml/symex" xmlns:wpg="http://schemas.microsoft.com/office/word/2010/wordprocessingGroup" xmlns:wpi="http://schemas.microsoft.com/office/word/2010/wordprocessingInk" xmlns:wne="http://schemas.microsoft.com/office/word/2006/wordml" xmlns:wps="http://schemas.microsoft.com/office/word/2010/wordprocessingShape" mc:Ignorable="w14 w15 w16se w16cid w16 w16cex w16sdtdh wp14">
+<w:document xmlns:o="urn:schemas-microsoft-com:office:office" xmlns:r="http://schemas.openxmlformats.org/officeDocument/2006/relationships" xmlns:v="urn:schemas-microsoft-com:vml" xmlns:w="http://schemas.openxmlformats.org/wordprocessingml/2006/main" xmlns:w10="urn:schemas-microsoft-com:office:word" xmlns:wp="http://schemas.openxmlformats.org/drawingml/2006/wordprocessingDrawing" xmlns:wps="http://schemas.microsoft.com/office/word/2010/wordprocessingShape" xmlns:wpg="http://schemas.microsoft.com/office/word/2010/wordprocessingGroup" xmlns:mc="http://schemas.openxmlformats.org/markup-compatibility/2006" xmlns:wp14="http://schemas.microsoft.com/office/word/2010/wordprocessingDrawing" xmlns:w14="http://schemas.microsoft.com/office/word/2010/wordml" xmlns:w15="http://schemas.microsoft.com/office/word/2012/wordml" mc:Ignorable="w14 wp14 w15">
   <w:body>
     <w:p>
       <w:pPr>
-        <w:spacing w:after="200" w:line="240" w:lineRule="auto"/>
+        <w:pStyle w:val="Normal"/>
+        <w:spacing w:lineRule="auto" w:line="240" w:before="0" w:after="200"/>
         <w:jc w:val="center"/>
         <w:rPr>
-          <w:rFonts w:ascii="Times New Roman" w:eastAsia="Times New Roman" w:hAnsi="Times New Roman" w:cs="Times New Roman"/>
+          <w:rFonts w:ascii="Times New Roman" w:hAnsi="Times New Roman" w:eastAsia="Times New Roman" w:cs="Times New Roman"/>
           <w:sz w:val="24"/>
           <w:szCs w:val="24"/>
           <w:lang w:eastAsia="tr-TR"/>
         </w:rPr>
       </w:pPr>
       <w:r>
-        <w:rPr>
-          <w:rFonts w:ascii="Times New Roman" w:eastAsia="Times New Roman" w:hAnsi="Times New Roman" w:cs="Times New Roman"/>
-          <w:noProof/>
-          <w:color w:val="000000"/>
-          <w:bdr w:val="none" w:sz="0" w:space="0" w:color="auto" w:frame="1"/>
-          <w:lang w:eastAsia="tr-TR"/>
-        </w:rPr>
+        <w:rPr/>
         <w:drawing>
-          <wp:inline distT="0" distB="0" distL="0" distR="0" wp14:anchorId="5A807A4C" wp14:editId="783AE8DC">
+          <wp:inline distT="0" distB="0" distL="0" distR="0">
             <wp:extent cx="2085975" cy="2085975"/>
-            <wp:effectExtent l="0" t="0" r="9525" b="9525"/>
+            <wp:effectExtent l="0" t="0" r="0" b="0"/>
             <wp:docPr id="1" name="Resim 1" descr="ege_logo"/>
             <wp:cNvGraphicFramePr>
               <a:graphicFrameLocks xmlns:a="http://schemas.openxmlformats.org/drawingml/2006/main" noChangeAspect="1"/>
@@ -33,20 +28,13 @@
               <a:graphicData uri="http://schemas.openxmlformats.org/drawingml/2006/picture">
                 <pic:pic xmlns:pic="http://schemas.openxmlformats.org/drawingml/2006/picture">
                   <pic:nvPicPr>
-                    <pic:cNvPr id="0" name="Picture 1" descr="ege_logo"/>
+                    <pic:cNvPr id="1" name="Resim 1" descr="ege_logo"/>
                     <pic:cNvPicPr>
                       <a:picLocks noChangeAspect="1" noChangeArrowheads="1"/>
                     </pic:cNvPicPr>
                   </pic:nvPicPr>
                   <pic:blipFill>
-                    <a:blip r:embed="rId6">
-                      <a:extLst>
-                        <a:ext uri="{28A0092B-C50C-407E-A947-70E740481C1C}">
-                          <a14:useLocalDpi xmlns:a14="http://schemas.microsoft.com/office/drawing/2010/main" val="0"/>
-                        </a:ext>
-                      </a:extLst>
-                    </a:blip>
-                    <a:srcRect/>
+                    <a:blip r:embed="rId2"/>
                     <a:stretch>
                       <a:fillRect/>
                     </a:stretch>
@@ -59,10 +47,6 @@
                     <a:prstGeom prst="rect">
                       <a:avLst/>
                     </a:prstGeom>
-                    <a:noFill/>
-                    <a:ln>
-                      <a:noFill/>
-                    </a:ln>
                   </pic:spPr>
                 </pic:pic>
               </a:graphicData>
@@ -73,10 +57,11 @@
     </w:p>
     <w:p>
       <w:pPr>
-        <w:spacing w:before="240" w:after="200" w:line="240" w:lineRule="auto"/>
+        <w:pStyle w:val="Normal"/>
+        <w:spacing w:lineRule="auto" w:line="240" w:before="240" w:after="200"/>
         <w:jc w:val="center"/>
         <w:rPr>
-          <w:rFonts w:ascii="Times New Roman" w:eastAsia="Times New Roman" w:hAnsi="Times New Roman" w:cs="Times New Roman"/>
+          <w:rFonts w:ascii="Times New Roman" w:hAnsi="Times New Roman" w:eastAsia="Times New Roman" w:cs="Times New Roman"/>
           <w:sz w:val="24"/>
           <w:szCs w:val="24"/>
           <w:lang w:eastAsia="tr-TR"/>
@@ -84,7 +69,7 @@
       </w:pPr>
       <w:r>
         <w:rPr>
-          <w:rFonts w:ascii="Times New Roman" w:eastAsia="Times New Roman" w:hAnsi="Times New Roman" w:cs="Times New Roman"/>
+          <w:rFonts w:eastAsia="Times New Roman" w:cs="Times New Roman" w:ascii="Times New Roman" w:hAnsi="Times New Roman"/>
           <w:b/>
           <w:bCs/>
           <w:color w:val="000000"/>
@@ -97,10 +82,11 @@
     </w:p>
     <w:p>
       <w:pPr>
-        <w:spacing w:after="200" w:line="240" w:lineRule="auto"/>
+        <w:pStyle w:val="Normal"/>
+        <w:spacing w:lineRule="auto" w:line="240" w:before="0" w:after="200"/>
         <w:jc w:val="center"/>
         <w:rPr>
-          <w:rFonts w:ascii="Times New Roman" w:eastAsia="Times New Roman" w:hAnsi="Times New Roman" w:cs="Times New Roman"/>
+          <w:rFonts w:ascii="Times New Roman" w:hAnsi="Times New Roman" w:eastAsia="Times New Roman" w:cs="Times New Roman"/>
           <w:sz w:val="24"/>
           <w:szCs w:val="24"/>
           <w:lang w:eastAsia="tr-TR"/>
@@ -108,7 +94,7 @@
       </w:pPr>
       <w:r>
         <w:rPr>
-          <w:rFonts w:ascii="Times New Roman" w:eastAsia="Times New Roman" w:hAnsi="Times New Roman" w:cs="Times New Roman"/>
+          <w:rFonts w:eastAsia="Times New Roman" w:cs="Times New Roman" w:ascii="Times New Roman" w:hAnsi="Times New Roman"/>
           <w:b/>
           <w:bCs/>
           <w:color w:val="000000"/>
@@ -121,10 +107,11 @@
     </w:p>
     <w:p>
       <w:pPr>
-        <w:spacing w:after="200" w:line="240" w:lineRule="auto"/>
+        <w:pStyle w:val="Normal"/>
+        <w:spacing w:lineRule="auto" w:line="240" w:before="0" w:after="200"/>
         <w:jc w:val="center"/>
         <w:rPr>
-          <w:rFonts w:ascii="Times New Roman" w:eastAsia="Times New Roman" w:hAnsi="Times New Roman" w:cs="Times New Roman"/>
+          <w:rFonts w:ascii="Times New Roman" w:hAnsi="Times New Roman" w:eastAsia="Times New Roman" w:cs="Times New Roman"/>
           <w:sz w:val="24"/>
           <w:szCs w:val="24"/>
           <w:lang w:eastAsia="tr-TR"/>
@@ -132,7 +119,7 @@
       </w:pPr>
       <w:r>
         <w:rPr>
-          <w:rFonts w:ascii="Times New Roman" w:eastAsia="Times New Roman" w:hAnsi="Times New Roman" w:cs="Times New Roman"/>
+          <w:rFonts w:eastAsia="Times New Roman" w:cs="Times New Roman" w:ascii="Times New Roman" w:hAnsi="Times New Roman"/>
           <w:b/>
           <w:bCs/>
           <w:color w:val="000000"/>
@@ -145,29 +132,39 @@
     </w:p>
     <w:p>
       <w:pPr>
-        <w:spacing w:after="0" w:line="240" w:lineRule="auto"/>
-        <w:rPr>
-          <w:rFonts w:ascii="Times New Roman" w:eastAsia="Times New Roman" w:hAnsi="Times New Roman" w:cs="Times New Roman"/>
+        <w:pStyle w:val="Normal"/>
+        <w:spacing w:lineRule="auto" w:line="240" w:before="0" w:after="0"/>
+        <w:rPr>
+          <w:rFonts w:ascii="Times New Roman" w:hAnsi="Times New Roman" w:eastAsia="Times New Roman" w:cs="Times New Roman"/>
           <w:sz w:val="24"/>
           <w:szCs w:val="24"/>
           <w:lang w:eastAsia="tr-TR"/>
         </w:rPr>
       </w:pPr>
-    </w:p>
-    <w:p>
-      <w:pPr>
-        <w:spacing w:after="200" w:line="240" w:lineRule="auto"/>
-        <w:jc w:val="center"/>
-        <w:rPr>
-          <w:rFonts w:ascii="Times New Roman" w:eastAsia="Times New Roman" w:hAnsi="Times New Roman" w:cs="Times New Roman"/>
+      <w:r>
+        <w:rPr>
+          <w:rFonts w:eastAsia="Times New Roman" w:cs="Times New Roman" w:ascii="Times New Roman" w:hAnsi="Times New Roman"/>
           <w:sz w:val="24"/>
           <w:szCs w:val="24"/>
           <w:lang w:eastAsia="tr-TR"/>
         </w:rPr>
-      </w:pPr>
-      <w:r>
-        <w:rPr>
-          <w:rFonts w:ascii="Times New Roman" w:eastAsia="Times New Roman" w:hAnsi="Times New Roman" w:cs="Times New Roman"/>
+      </w:r>
+    </w:p>
+    <w:p>
+      <w:pPr>
+        <w:pStyle w:val="Normal"/>
+        <w:spacing w:lineRule="auto" w:line="240" w:before="0" w:after="200"/>
+        <w:jc w:val="center"/>
+        <w:rPr>
+          <w:rFonts w:ascii="Times New Roman" w:hAnsi="Times New Roman" w:eastAsia="Times New Roman" w:cs="Times New Roman"/>
+          <w:sz w:val="24"/>
+          <w:szCs w:val="24"/>
+          <w:lang w:eastAsia="tr-TR"/>
+        </w:rPr>
+      </w:pPr>
+      <w:r>
+        <w:rPr>
+          <w:rFonts w:eastAsia="Times New Roman" w:cs="Times New Roman" w:ascii="Times New Roman" w:hAnsi="Times New Roman"/>
           <w:b/>
           <w:bCs/>
           <w:color w:val="000000"/>
@@ -180,10 +177,11 @@
     </w:p>
     <w:p>
       <w:pPr>
-        <w:spacing w:after="200" w:line="240" w:lineRule="auto"/>
+        <w:pStyle w:val="Normal"/>
+        <w:spacing w:lineRule="auto" w:line="240" w:before="0" w:after="200"/>
         <w:jc w:val="center"/>
         <w:rPr>
-          <w:rFonts w:ascii="Times New Roman" w:eastAsia="Times New Roman" w:hAnsi="Times New Roman" w:cs="Times New Roman"/>
+          <w:rFonts w:ascii="Times New Roman" w:hAnsi="Times New Roman" w:eastAsia="Times New Roman" w:cs="Times New Roman"/>
           <w:sz w:val="24"/>
           <w:szCs w:val="24"/>
           <w:lang w:eastAsia="tr-TR"/>
@@ -191,7 +189,7 @@
       </w:pPr>
       <w:r>
         <w:rPr>
-          <w:rFonts w:ascii="Times New Roman" w:eastAsia="Times New Roman" w:hAnsi="Times New Roman" w:cs="Times New Roman"/>
+          <w:rFonts w:eastAsia="Times New Roman" w:cs="Times New Roman" w:ascii="Times New Roman" w:hAnsi="Times New Roman"/>
           <w:b/>
           <w:bCs/>
           <w:color w:val="000000"/>
@@ -204,10 +202,11 @@
     </w:p>
     <w:p>
       <w:pPr>
-        <w:spacing w:after="200" w:line="240" w:lineRule="auto"/>
+        <w:pStyle w:val="Normal"/>
+        <w:spacing w:lineRule="auto" w:line="240" w:before="0" w:after="200"/>
         <w:jc w:val="center"/>
         <w:rPr>
-          <w:rFonts w:ascii="Times New Roman" w:eastAsia="Times New Roman" w:hAnsi="Times New Roman" w:cs="Times New Roman"/>
+          <w:rFonts w:ascii="Times New Roman" w:hAnsi="Times New Roman" w:eastAsia="Times New Roman" w:cs="Times New Roman"/>
           <w:sz w:val="24"/>
           <w:szCs w:val="24"/>
           <w:lang w:eastAsia="tr-TR"/>
@@ -215,7 +214,7 @@
       </w:pPr>
       <w:r>
         <w:rPr>
-          <w:rFonts w:ascii="Times New Roman" w:eastAsia="Times New Roman" w:hAnsi="Times New Roman" w:cs="Times New Roman"/>
+          <w:rFonts w:eastAsia="Times New Roman" w:cs="Times New Roman" w:ascii="Times New Roman" w:hAnsi="Times New Roman"/>
           <w:b/>
           <w:bCs/>
           <w:color w:val="000000"/>
@@ -228,11 +227,13 @@
     </w:p>
     <w:p>
       <w:pPr>
-        <w:spacing w:after="0" w:line="240" w:lineRule="auto"/>
-        <w:ind w:left="2124"/>
+        <w:pStyle w:val="Normal"/>
+        <w:spacing w:lineRule="auto" w:line="240" w:before="0" w:after="0"/>
+        <w:ind w:left="2124" w:hanging="0"/>
         <w:jc w:val="both"/>
         <w:rPr>
-          <w:rFonts w:ascii="Times New Roman" w:eastAsia="Times New Roman" w:hAnsi="Times New Roman" w:cs="Times New Roman"/>
+          <w:rFonts w:ascii="Times New Roman" w:hAnsi="Times New Roman" w:eastAsia="Times New Roman" w:cs="Times New Roman"/>
+          <w:b/>
           <w:b/>
           <w:bCs/>
           <w:color w:val="000000"/>
@@ -243,7 +244,7 @@
       </w:pPr>
       <w:r>
         <w:rPr>
-          <w:rFonts w:ascii="Times New Roman" w:eastAsia="Times New Roman" w:hAnsi="Times New Roman" w:cs="Times New Roman"/>
+          <w:rFonts w:eastAsia="Times New Roman" w:cs="Times New Roman" w:ascii="Times New Roman" w:hAnsi="Times New Roman"/>
           <w:b/>
           <w:bCs/>
           <w:color w:val="000000"/>
@@ -255,7 +256,7 @@
       </w:r>
       <w:r>
         <w:rPr>
-          <w:rFonts w:ascii="Times New Roman" w:eastAsia="Times New Roman" w:hAnsi="Times New Roman" w:cs="Times New Roman"/>
+          <w:rFonts w:eastAsia="Times New Roman" w:cs="Times New Roman" w:ascii="Times New Roman" w:hAnsi="Times New Roman"/>
           <w:b/>
           <w:bCs/>
           <w:color w:val="000000"/>
@@ -268,30 +269,40 @@
     </w:p>
     <w:p>
       <w:pPr>
-        <w:spacing w:after="0" w:line="240" w:lineRule="auto"/>
-        <w:ind w:left="2124"/>
-        <w:rPr>
-          <w:rFonts w:ascii="Times New Roman" w:eastAsia="Times New Roman" w:hAnsi="Times New Roman" w:cs="Times New Roman"/>
+        <w:pStyle w:val="Normal"/>
+        <w:spacing w:lineRule="auto" w:line="240" w:before="0" w:after="0"/>
+        <w:ind w:left="2124" w:hanging="0"/>
+        <w:rPr>
+          <w:rFonts w:ascii="Times New Roman" w:hAnsi="Times New Roman" w:eastAsia="Times New Roman" w:cs="Times New Roman"/>
           <w:sz w:val="24"/>
           <w:szCs w:val="24"/>
           <w:lang w:eastAsia="tr-TR"/>
         </w:rPr>
       </w:pPr>
-    </w:p>
-    <w:p>
-      <w:pPr>
-        <w:spacing w:after="200" w:line="240" w:lineRule="auto"/>
-        <w:jc w:val="center"/>
-        <w:rPr>
-          <w:rFonts w:ascii="Times New Roman" w:eastAsia="Times New Roman" w:hAnsi="Times New Roman" w:cs="Times New Roman"/>
+      <w:r>
+        <w:rPr>
+          <w:rFonts w:eastAsia="Times New Roman" w:cs="Times New Roman" w:ascii="Times New Roman" w:hAnsi="Times New Roman"/>
           <w:sz w:val="24"/>
           <w:szCs w:val="24"/>
           <w:lang w:eastAsia="tr-TR"/>
         </w:rPr>
-      </w:pPr>
-      <w:r>
-        <w:rPr>
-          <w:rFonts w:ascii="Times New Roman" w:eastAsia="Times New Roman" w:hAnsi="Times New Roman" w:cs="Times New Roman"/>
+      </w:r>
+    </w:p>
+    <w:p>
+      <w:pPr>
+        <w:pStyle w:val="Normal"/>
+        <w:spacing w:lineRule="auto" w:line="240" w:before="0" w:after="200"/>
+        <w:jc w:val="center"/>
+        <w:rPr>
+          <w:rFonts w:ascii="Times New Roman" w:hAnsi="Times New Roman" w:eastAsia="Times New Roman" w:cs="Times New Roman"/>
+          <w:sz w:val="24"/>
+          <w:szCs w:val="24"/>
+          <w:lang w:eastAsia="tr-TR"/>
+        </w:rPr>
+      </w:pPr>
+      <w:r>
+        <w:rPr>
+          <w:rFonts w:eastAsia="Times New Roman" w:cs="Times New Roman" w:ascii="Times New Roman" w:hAnsi="Times New Roman"/>
           <w:b/>
           <w:bCs/>
           <w:color w:val="000000"/>
@@ -304,10 +315,11 @@
     </w:p>
     <w:p>
       <w:pPr>
-        <w:spacing w:after="200" w:line="240" w:lineRule="auto"/>
+        <w:pStyle w:val="Normal"/>
+        <w:spacing w:lineRule="auto" w:line="240" w:before="0" w:after="200"/>
         <w:jc w:val="center"/>
         <w:rPr>
-          <w:rFonts w:ascii="Times New Roman" w:eastAsia="Times New Roman" w:hAnsi="Times New Roman" w:cs="Times New Roman"/>
+          <w:rFonts w:ascii="Times New Roman" w:hAnsi="Times New Roman" w:eastAsia="Times New Roman" w:cs="Times New Roman"/>
           <w:sz w:val="24"/>
           <w:szCs w:val="24"/>
           <w:lang w:eastAsia="tr-TR"/>
@@ -315,70 +327,50 @@
       </w:pPr>
       <w:r>
         <w:rPr>
-          <w:rFonts w:ascii="Times New Roman" w:eastAsia="Times New Roman" w:hAnsi="Times New Roman" w:cs="Times New Roman"/>
+          <w:rFonts w:eastAsia="Times New Roman" w:cs="Times New Roman" w:ascii="Times New Roman" w:hAnsi="Times New Roman"/>
           <w:color w:val="000000"/>
           <w:sz w:val="26"/>
           <w:szCs w:val="26"/>
           <w:lang w:eastAsia="tr-TR"/>
         </w:rPr>
-        <w:t>09</w:t>
-      </w:r>
-      <w:r>
-        <w:rPr>
-          <w:rFonts w:ascii="Times New Roman" w:eastAsia="Times New Roman" w:hAnsi="Times New Roman" w:cs="Times New Roman"/>
-          <w:color w:val="000000"/>
-          <w:sz w:val="26"/>
-          <w:szCs w:val="26"/>
-          <w:lang w:eastAsia="tr-TR"/>
-        </w:rPr>
-        <w:t>/1</w:t>
-      </w:r>
-      <w:r>
-        <w:rPr>
-          <w:rFonts w:ascii="Times New Roman" w:eastAsia="Times New Roman" w:hAnsi="Times New Roman" w:cs="Times New Roman"/>
-          <w:color w:val="000000"/>
-          <w:sz w:val="26"/>
-          <w:szCs w:val="26"/>
-          <w:lang w:eastAsia="tr-TR"/>
-        </w:rPr>
-        <w:t>2</w:t>
-      </w:r>
-      <w:r>
-        <w:rPr>
-          <w:rFonts w:ascii="Times New Roman" w:eastAsia="Times New Roman" w:hAnsi="Times New Roman" w:cs="Times New Roman"/>
-          <w:color w:val="000000"/>
-          <w:sz w:val="26"/>
-          <w:szCs w:val="26"/>
-          <w:lang w:eastAsia="tr-TR"/>
-        </w:rPr>
-        <w:t>/2022</w:t>
-      </w:r>
-    </w:p>
-    <w:p>
-      <w:pPr>
-        <w:spacing w:after="0" w:line="240" w:lineRule="auto"/>
-        <w:rPr>
-          <w:rFonts w:ascii="Times New Roman" w:eastAsia="Times New Roman" w:hAnsi="Times New Roman" w:cs="Times New Roman"/>
+        <w:t>09/12/2022</w:t>
+      </w:r>
+    </w:p>
+    <w:p>
+      <w:pPr>
+        <w:pStyle w:val="Normal"/>
+        <w:spacing w:lineRule="auto" w:line="240" w:before="0" w:after="0"/>
+        <w:rPr>
+          <w:rFonts w:ascii="Times New Roman" w:hAnsi="Times New Roman" w:eastAsia="Times New Roman" w:cs="Times New Roman"/>
           <w:sz w:val="24"/>
           <w:szCs w:val="24"/>
           <w:lang w:eastAsia="tr-TR"/>
         </w:rPr>
       </w:pPr>
-    </w:p>
-    <w:p>
-      <w:pPr>
-        <w:spacing w:after="200" w:line="240" w:lineRule="auto"/>
-        <w:jc w:val="center"/>
-        <w:rPr>
-          <w:rFonts w:ascii="Times New Roman" w:eastAsia="Times New Roman" w:hAnsi="Times New Roman" w:cs="Times New Roman"/>
+      <w:r>
+        <w:rPr>
+          <w:rFonts w:eastAsia="Times New Roman" w:cs="Times New Roman" w:ascii="Times New Roman" w:hAnsi="Times New Roman"/>
           <w:sz w:val="24"/>
           <w:szCs w:val="24"/>
           <w:lang w:eastAsia="tr-TR"/>
         </w:rPr>
-      </w:pPr>
-      <w:r>
-        <w:rPr>
-          <w:rFonts w:ascii="Times New Roman" w:eastAsia="Times New Roman" w:hAnsi="Times New Roman" w:cs="Times New Roman"/>
+      </w:r>
+    </w:p>
+    <w:p>
+      <w:pPr>
+        <w:pStyle w:val="Normal"/>
+        <w:spacing w:lineRule="auto" w:line="240" w:before="0" w:after="200"/>
+        <w:jc w:val="center"/>
+        <w:rPr>
+          <w:rFonts w:ascii="Times New Roman" w:hAnsi="Times New Roman" w:eastAsia="Times New Roman" w:cs="Times New Roman"/>
+          <w:sz w:val="24"/>
+          <w:szCs w:val="24"/>
+          <w:lang w:eastAsia="tr-TR"/>
+        </w:rPr>
+      </w:pPr>
+      <w:r>
+        <w:rPr>
+          <w:rFonts w:eastAsia="Times New Roman" w:cs="Times New Roman" w:ascii="Times New Roman" w:hAnsi="Times New Roman"/>
           <w:b/>
           <w:bCs/>
           <w:color w:val="000000"/>
@@ -391,10 +383,11 @@
     </w:p>
     <w:p>
       <w:pPr>
-        <w:spacing w:after="200" w:line="240" w:lineRule="auto"/>
+        <w:pStyle w:val="Normal"/>
+        <w:spacing w:lineRule="auto" w:line="240" w:before="0" w:after="200"/>
         <w:jc w:val="center"/>
         <w:rPr>
-          <w:rFonts w:ascii="Times New Roman" w:eastAsia="Times New Roman" w:hAnsi="Times New Roman" w:cs="Times New Roman"/>
+          <w:rFonts w:ascii="Times New Roman" w:hAnsi="Times New Roman" w:eastAsia="Times New Roman" w:cs="Times New Roman"/>
           <w:sz w:val="24"/>
           <w:szCs w:val="24"/>
           <w:lang w:eastAsia="tr-TR"/>
@@ -402,7 +395,7 @@
       </w:pPr>
       <w:r>
         <w:rPr>
-          <w:rFonts w:ascii="Times New Roman" w:eastAsia="Times New Roman" w:hAnsi="Times New Roman" w:cs="Times New Roman"/>
+          <w:rFonts w:eastAsia="Times New Roman" w:cs="Times New Roman" w:ascii="Times New Roman" w:hAnsi="Times New Roman"/>
           <w:color w:val="000000"/>
           <w:sz w:val="26"/>
           <w:szCs w:val="26"/>
@@ -413,10 +406,11 @@
     </w:p>
     <w:p>
       <w:pPr>
-        <w:spacing w:after="200" w:line="240" w:lineRule="auto"/>
+        <w:pStyle w:val="Normal"/>
+        <w:spacing w:lineRule="auto" w:line="240" w:before="0" w:after="200"/>
         <w:jc w:val="center"/>
         <w:rPr>
-          <w:rFonts w:ascii="Times New Roman" w:eastAsia="Times New Roman" w:hAnsi="Times New Roman" w:cs="Times New Roman"/>
+          <w:rFonts w:ascii="Times New Roman" w:hAnsi="Times New Roman" w:eastAsia="Times New Roman" w:cs="Times New Roman"/>
           <w:sz w:val="24"/>
           <w:szCs w:val="24"/>
           <w:lang w:eastAsia="tr-TR"/>
@@ -424,7 +418,7 @@
       </w:pPr>
       <w:r>
         <w:rPr>
-          <w:rFonts w:ascii="Times New Roman" w:eastAsia="Times New Roman" w:hAnsi="Times New Roman" w:cs="Times New Roman"/>
+          <w:rFonts w:eastAsia="Times New Roman" w:cs="Times New Roman" w:ascii="Times New Roman" w:hAnsi="Times New Roman"/>
           <w:color w:val="000000"/>
           <w:sz w:val="26"/>
           <w:szCs w:val="26"/>
@@ -435,10 +429,11 @@
     </w:p>
     <w:p>
       <w:pPr>
-        <w:spacing w:after="200" w:line="240" w:lineRule="auto"/>
+        <w:pStyle w:val="Normal"/>
+        <w:spacing w:lineRule="auto" w:line="240" w:before="0" w:after="200"/>
         <w:jc w:val="center"/>
         <w:rPr>
-          <w:rFonts w:ascii="Times New Roman" w:eastAsia="Times New Roman" w:hAnsi="Times New Roman" w:cs="Times New Roman"/>
+          <w:rFonts w:ascii="Times New Roman" w:hAnsi="Times New Roman" w:eastAsia="Times New Roman" w:cs="Times New Roman"/>
           <w:sz w:val="24"/>
           <w:szCs w:val="24"/>
           <w:lang w:eastAsia="tr-TR"/>
@@ -446,7 +441,7 @@
       </w:pPr>
       <w:r>
         <w:rPr>
-          <w:rFonts w:ascii="Times New Roman" w:eastAsia="Times New Roman" w:hAnsi="Times New Roman" w:cs="Times New Roman"/>
+          <w:rFonts w:eastAsia="Times New Roman" w:cs="Times New Roman" w:ascii="Times New Roman" w:hAnsi="Times New Roman"/>
           <w:color w:val="000000"/>
           <w:sz w:val="26"/>
           <w:szCs w:val="26"/>
@@ -457,10 +452,11 @@
     </w:p>
     <w:p>
       <w:pPr>
-        <w:spacing w:after="200" w:line="240" w:lineRule="auto"/>
+        <w:pStyle w:val="Normal"/>
+        <w:spacing w:lineRule="auto" w:line="240" w:before="0" w:after="200"/>
         <w:jc w:val="center"/>
         <w:rPr>
-          <w:rFonts w:ascii="Times New Roman" w:eastAsia="Times New Roman" w:hAnsi="Times New Roman" w:cs="Times New Roman"/>
+          <w:rFonts w:ascii="Times New Roman" w:hAnsi="Times New Roman" w:eastAsia="Times New Roman" w:cs="Times New Roman"/>
           <w:sz w:val="24"/>
           <w:szCs w:val="24"/>
           <w:lang w:eastAsia="tr-TR"/>
@@ -468,7 +464,7 @@
       </w:pPr>
       <w:r>
         <w:rPr>
-          <w:rFonts w:ascii="Times New Roman" w:eastAsia="Times New Roman" w:hAnsi="Times New Roman" w:cs="Times New Roman"/>
+          <w:rFonts w:eastAsia="Times New Roman" w:cs="Times New Roman" w:ascii="Times New Roman" w:hAnsi="Times New Roman"/>
           <w:color w:val="000000"/>
           <w:sz w:val="26"/>
           <w:szCs w:val="26"/>
@@ -477,51 +473,79 @@
         <w:t>05190000764, Osman CANBOĞA</w:t>
       </w:r>
     </w:p>
-    <w:p/>
-    <w:p/>
-    <w:p/>
-    <w:p/>
-    <w:p/>
+    <w:p>
+      <w:pPr>
+        <w:pStyle w:val="Normal"/>
+        <w:rPr/>
+      </w:pPr>
+      <w:r>
+        <w:rPr/>
+      </w:r>
+    </w:p>
+    <w:p>
+      <w:pPr>
+        <w:pStyle w:val="Normal"/>
+        <w:rPr/>
+      </w:pPr>
+      <w:r>
+        <w:rPr/>
+      </w:r>
+    </w:p>
+    <w:p>
+      <w:pPr>
+        <w:pStyle w:val="Normal"/>
+        <w:rPr/>
+      </w:pPr>
+      <w:r>
+        <w:rPr/>
+      </w:r>
+    </w:p>
+    <w:p>
+      <w:pPr>
+        <w:pStyle w:val="Normal"/>
+        <w:rPr/>
+      </w:pPr>
+      <w:r>
+        <w:rPr/>
+      </w:r>
+    </w:p>
+    <w:p>
+      <w:pPr>
+        <w:pStyle w:val="Normal"/>
+        <w:rPr/>
+      </w:pPr>
+      <w:r>
+        <w:rPr/>
+      </w:r>
+    </w:p>
     <w:sdt>
       <w:sdtPr>
-        <w:rPr>
-          <w:rFonts w:asciiTheme="minorHAnsi" w:eastAsiaTheme="minorHAnsi" w:hAnsiTheme="minorHAnsi" w:cstheme="minorBidi"/>
-          <w:color w:val="auto"/>
-          <w:sz w:val="22"/>
-          <w:szCs w:val="22"/>
-          <w:lang w:eastAsia="en-US"/>
-        </w:rPr>
-        <w:id w:val="-1424645466"/>
         <w:docPartObj>
           <w:docPartGallery w:val="Table of Contents"/>
-          <w:docPartUnique/>
+          <w:docPartUnique w:val="true"/>
         </w:docPartObj>
       </w:sdtPr>
-      <w:sdtEndPr>
-        <w:rPr>
-          <w:b/>
-          <w:bCs/>
-        </w:rPr>
-      </w:sdtEndPr>
       <w:sdtContent>
         <w:p>
           <w:pPr>
-            <w:pStyle w:val="TBal"/>
+            <w:pStyle w:val="Indekilerdizinibal"/>
+            <w:rPr/>
           </w:pPr>
           <w:r>
+            <w:rPr/>
             <w:t>İçindekiler</w:t>
           </w:r>
         </w:p>
         <w:p>
           <w:pPr>
-            <w:pStyle w:val="T1"/>
+            <w:pStyle w:val="Indekilerdizini1"/>
             <w:tabs>
-              <w:tab w:val="left" w:pos="440"/>
-              <w:tab w:val="right" w:leader="dot" w:pos="9062"/>
+              <w:tab w:val="clear" w:pos="708"/>
+              <w:tab w:val="left" w:pos="440" w:leader="none"/>
+              <w:tab w:val="right" w:pos="9062" w:leader="dot"/>
             </w:tabs>
             <w:rPr>
-              <w:rFonts w:eastAsiaTheme="minorEastAsia"/>
-              <w:noProof/>
+              <w:rFonts w:eastAsia="" w:eastAsiaTheme="minorEastAsia"/>
               <w:lang w:eastAsia="tr-TR"/>
             </w:rPr>
           </w:pPr>
@@ -529,78 +553,69 @@
             <w:fldChar w:fldCharType="begin"/>
           </w:r>
           <w:r>
-            <w:instrText xml:space="preserve"> TOC \o "1-3" \h \z \u </w:instrText>
+            <w:rPr>
+              <w:webHidden/>
+              <w:rStyle w:val="DizinBalants"/>
+            </w:rPr>
+            <w:instrText xml:space="preserve"> TOC \z \o "1-3" \u \h</w:instrText>
           </w:r>
           <w:r>
+            <w:rPr>
+              <w:webHidden/>
+              <w:rStyle w:val="DizinBalants"/>
+            </w:rPr>
             <w:fldChar w:fldCharType="separate"/>
           </w:r>
-          <w:hyperlink w:anchor="_Toc120969344" w:history="1">
-            <w:r>
-              <w:rPr>
-                <w:rStyle w:val="Kpr"/>
-                <w:noProof/>
+          <w:hyperlink w:anchor="_Toc120969344">
+            <w:r>
+              <w:rPr>
+                <w:webHidden/>
+                <w:rStyle w:val="DizinBalants"/>
               </w:rPr>
               <w:t>1)</w:t>
             </w:r>
             <w:r>
               <w:rPr>
-                <w:rFonts w:eastAsiaTheme="minorEastAsia"/>
-                <w:noProof/>
+                <w:rStyle w:val="DizinBalants"/>
+                <w:rFonts w:eastAsia="" w:eastAsiaTheme="minorEastAsia"/>
                 <w:lang w:eastAsia="tr-TR"/>
               </w:rPr>
               <w:tab/>
             </w:r>
             <w:r>
               <w:rPr>
-                <w:rStyle w:val="Kpr"/>
-                <w:noProof/>
+                <w:rStyle w:val="DizinBalants"/>
               </w:rPr>
               <w:t>Introduction</w:t>
             </w:r>
             <w:r>
               <w:rPr>
-                <w:noProof/>
-                <w:webHidden/>
+                <w:webHidden/>
+              </w:rPr>
+              <w:fldChar w:fldCharType="begin"/>
+            </w:r>
+            <w:r>
+              <w:rPr>
+                <w:webHidden/>
+              </w:rPr>
+              <w:instrText xml:space="preserve">PAGEREF _Toc120969344 \h</w:instrText>
+            </w:r>
+            <w:r>
+              <w:rPr>
+                <w:webHidden/>
+              </w:rPr>
+              <w:fldChar w:fldCharType="separate"/>
+            </w:r>
+            <w:r>
+              <w:rPr>
+                <w:rStyle w:val="DizinBalants"/>
+                <w:vanish w:val="false"/>
               </w:rPr>
               <w:tab/>
-            </w:r>
-            <w:r>
-              <w:rPr>
-                <w:noProof/>
-                <w:webHidden/>
-              </w:rPr>
-              <w:fldChar w:fldCharType="begin"/>
-            </w:r>
-            <w:r>
-              <w:rPr>
-                <w:noProof/>
-                <w:webHidden/>
-              </w:rPr>
-              <w:instrText xml:space="preserve"> PAGEREF _Toc120969344 \h </w:instrText>
-            </w:r>
-            <w:r>
-              <w:rPr>
-                <w:noProof/>
-                <w:webHidden/>
-              </w:rPr>
-            </w:r>
-            <w:r>
-              <w:rPr>
-                <w:noProof/>
-                <w:webHidden/>
-              </w:rPr>
-              <w:fldChar w:fldCharType="separate"/>
-            </w:r>
-            <w:r>
-              <w:rPr>
-                <w:noProof/>
-                <w:webHidden/>
-              </w:rPr>
               <w:t>3</w:t>
             </w:r>
             <w:r>
               <w:rPr>
-                <w:noProof/>
                 <w:webHidden/>
               </w:rPr>
               <w:fldChar w:fldCharType="end"/>
@@ -609,84 +624,67 @@
         </w:p>
         <w:p>
           <w:pPr>
-            <w:pStyle w:val="T1"/>
+            <w:pStyle w:val="Indekilerdizini1"/>
             <w:tabs>
-              <w:tab w:val="left" w:pos="440"/>
-              <w:tab w:val="right" w:leader="dot" w:pos="9062"/>
+              <w:tab w:val="clear" w:pos="708"/>
+              <w:tab w:val="left" w:pos="440" w:leader="none"/>
+              <w:tab w:val="right" w:pos="9062" w:leader="dot"/>
             </w:tabs>
             <w:rPr>
-              <w:rFonts w:eastAsiaTheme="minorEastAsia"/>
-              <w:noProof/>
+              <w:rFonts w:eastAsia="" w:eastAsiaTheme="minorEastAsia"/>
               <w:lang w:eastAsia="tr-TR"/>
             </w:rPr>
           </w:pPr>
-          <w:hyperlink w:anchor="_Toc120969345" w:history="1">
-            <w:r>
-              <w:rPr>
-                <w:rStyle w:val="Kpr"/>
-                <w:noProof/>
+          <w:hyperlink w:anchor="_Toc120969345">
+            <w:r>
+              <w:rPr>
+                <w:webHidden/>
+                <w:rStyle w:val="DizinBalants"/>
               </w:rPr>
               <w:t>2)</w:t>
             </w:r>
             <w:r>
               <w:rPr>
-                <w:rFonts w:eastAsiaTheme="minorEastAsia"/>
-                <w:noProof/>
+                <w:rStyle w:val="DizinBalants"/>
+                <w:rFonts w:eastAsia="" w:eastAsiaTheme="minorEastAsia"/>
                 <w:lang w:eastAsia="tr-TR"/>
               </w:rPr>
               <w:tab/>
             </w:r>
             <w:r>
               <w:rPr>
-                <w:rStyle w:val="Kpr"/>
-                <w:noProof/>
+                <w:rStyle w:val="DizinBalants"/>
               </w:rPr>
               <w:t>Defining the Architecture</w:t>
             </w:r>
             <w:r>
               <w:rPr>
-                <w:noProof/>
-                <w:webHidden/>
+                <w:webHidden/>
+              </w:rPr>
+              <w:fldChar w:fldCharType="begin"/>
+            </w:r>
+            <w:r>
+              <w:rPr>
+                <w:webHidden/>
+              </w:rPr>
+              <w:instrText xml:space="preserve">PAGEREF _Toc120969345 \h</w:instrText>
+            </w:r>
+            <w:r>
+              <w:rPr>
+                <w:webHidden/>
+              </w:rPr>
+              <w:fldChar w:fldCharType="separate"/>
+            </w:r>
+            <w:r>
+              <w:rPr>
+                <w:rStyle w:val="DizinBalants"/>
+                <w:vanish w:val="false"/>
               </w:rPr>
               <w:tab/>
-            </w:r>
-            <w:r>
-              <w:rPr>
-                <w:noProof/>
-                <w:webHidden/>
-              </w:rPr>
-              <w:fldChar w:fldCharType="begin"/>
-            </w:r>
-            <w:r>
-              <w:rPr>
-                <w:noProof/>
-                <w:webHidden/>
-              </w:rPr>
-              <w:instrText xml:space="preserve"> PAGEREF _Toc120969345 \h </w:instrText>
-            </w:r>
-            <w:r>
-              <w:rPr>
-                <w:noProof/>
-                <w:webHidden/>
-              </w:rPr>
-            </w:r>
-            <w:r>
-              <w:rPr>
-                <w:noProof/>
-                <w:webHidden/>
-              </w:rPr>
-              <w:fldChar w:fldCharType="separate"/>
-            </w:r>
-            <w:r>
-              <w:rPr>
-                <w:noProof/>
-                <w:webHidden/>
-              </w:rPr>
               <w:t>3</w:t>
             </w:r>
             <w:r>
               <w:rPr>
-                <w:noProof/>
                 <w:webHidden/>
               </w:rPr>
               <w:fldChar w:fldCharType="end"/>
@@ -695,84 +693,67 @@
         </w:p>
         <w:p>
           <w:pPr>
-            <w:pStyle w:val="T1"/>
+            <w:pStyle w:val="Indekilerdizini1"/>
             <w:tabs>
-              <w:tab w:val="left" w:pos="440"/>
-              <w:tab w:val="right" w:leader="dot" w:pos="9062"/>
+              <w:tab w:val="clear" w:pos="708"/>
+              <w:tab w:val="left" w:pos="440" w:leader="none"/>
+              <w:tab w:val="right" w:pos="9062" w:leader="dot"/>
             </w:tabs>
             <w:rPr>
-              <w:rFonts w:eastAsiaTheme="minorEastAsia"/>
-              <w:noProof/>
+              <w:rFonts w:eastAsia="" w:eastAsiaTheme="minorEastAsia"/>
               <w:lang w:eastAsia="tr-TR"/>
             </w:rPr>
           </w:pPr>
-          <w:hyperlink w:anchor="_Toc120969346" w:history="1">
-            <w:r>
-              <w:rPr>
-                <w:rStyle w:val="Kpr"/>
-                <w:noProof/>
+          <w:hyperlink w:anchor="_Toc120969346">
+            <w:r>
+              <w:rPr>
+                <w:webHidden/>
+                <w:rStyle w:val="DizinBalants"/>
               </w:rPr>
               <w:t>3)</w:t>
             </w:r>
             <w:r>
               <w:rPr>
-                <w:rFonts w:eastAsiaTheme="minorEastAsia"/>
-                <w:noProof/>
+                <w:rStyle w:val="DizinBalants"/>
+                <w:rFonts w:eastAsia="" w:eastAsiaTheme="minorEastAsia"/>
                 <w:lang w:eastAsia="tr-TR"/>
               </w:rPr>
               <w:tab/>
             </w:r>
             <w:r>
               <w:rPr>
-                <w:rStyle w:val="Kpr"/>
-                <w:noProof/>
+                <w:rStyle w:val="DizinBalants"/>
               </w:rPr>
               <w:t>Block Diagram</w:t>
             </w:r>
             <w:r>
               <w:rPr>
-                <w:noProof/>
-                <w:webHidden/>
+                <w:webHidden/>
+              </w:rPr>
+              <w:fldChar w:fldCharType="begin"/>
+            </w:r>
+            <w:r>
+              <w:rPr>
+                <w:webHidden/>
+              </w:rPr>
+              <w:instrText xml:space="preserve">PAGEREF _Toc120969346 \h</w:instrText>
+            </w:r>
+            <w:r>
+              <w:rPr>
+                <w:webHidden/>
+              </w:rPr>
+              <w:fldChar w:fldCharType="separate"/>
+            </w:r>
+            <w:r>
+              <w:rPr>
+                <w:rStyle w:val="DizinBalants"/>
+                <w:vanish w:val="false"/>
               </w:rPr>
               <w:tab/>
-            </w:r>
-            <w:r>
-              <w:rPr>
-                <w:noProof/>
-                <w:webHidden/>
-              </w:rPr>
-              <w:fldChar w:fldCharType="begin"/>
-            </w:r>
-            <w:r>
-              <w:rPr>
-                <w:noProof/>
-                <w:webHidden/>
-              </w:rPr>
-              <w:instrText xml:space="preserve"> PAGEREF _Toc120969346 \h </w:instrText>
-            </w:r>
-            <w:r>
-              <w:rPr>
-                <w:noProof/>
-                <w:webHidden/>
-              </w:rPr>
-            </w:r>
-            <w:r>
-              <w:rPr>
-                <w:noProof/>
-                <w:webHidden/>
-              </w:rPr>
-              <w:fldChar w:fldCharType="separate"/>
-            </w:r>
-            <w:r>
-              <w:rPr>
-                <w:noProof/>
-                <w:webHidden/>
-              </w:rPr>
               <w:t>3</w:t>
             </w:r>
             <w:r>
               <w:rPr>
-                <w:noProof/>
                 <w:webHidden/>
               </w:rPr>
               <w:fldChar w:fldCharType="end"/>
@@ -781,84 +762,67 @@
         </w:p>
         <w:p>
           <w:pPr>
-            <w:pStyle w:val="T1"/>
+            <w:pStyle w:val="Indekilerdizini1"/>
             <w:tabs>
-              <w:tab w:val="left" w:pos="440"/>
-              <w:tab w:val="right" w:leader="dot" w:pos="9062"/>
+              <w:tab w:val="clear" w:pos="708"/>
+              <w:tab w:val="left" w:pos="440" w:leader="none"/>
+              <w:tab w:val="right" w:pos="9062" w:leader="dot"/>
             </w:tabs>
             <w:rPr>
-              <w:rFonts w:eastAsiaTheme="minorEastAsia"/>
-              <w:noProof/>
+              <w:rFonts w:eastAsia="" w:eastAsiaTheme="minorEastAsia"/>
               <w:lang w:eastAsia="tr-TR"/>
             </w:rPr>
           </w:pPr>
-          <w:hyperlink w:anchor="_Toc120969347" w:history="1">
-            <w:r>
-              <w:rPr>
-                <w:rStyle w:val="Kpr"/>
-                <w:noProof/>
+          <w:hyperlink w:anchor="_Toc120969347">
+            <w:r>
+              <w:rPr>
+                <w:webHidden/>
+                <w:rStyle w:val="DizinBalants"/>
               </w:rPr>
               <w:t>4)</w:t>
             </w:r>
             <w:r>
               <w:rPr>
-                <w:rFonts w:eastAsiaTheme="minorEastAsia"/>
-                <w:noProof/>
+                <w:rStyle w:val="DizinBalants"/>
+                <w:rFonts w:eastAsia="" w:eastAsiaTheme="minorEastAsia"/>
                 <w:lang w:eastAsia="tr-TR"/>
               </w:rPr>
               <w:tab/>
             </w:r>
             <w:r>
               <w:rPr>
-                <w:rStyle w:val="Kpr"/>
-                <w:noProof/>
+                <w:rStyle w:val="DizinBalants"/>
               </w:rPr>
               <w:t>Explaining</w:t>
             </w:r>
             <w:r>
               <w:rPr>
-                <w:noProof/>
-                <w:webHidden/>
+                <w:webHidden/>
+              </w:rPr>
+              <w:fldChar w:fldCharType="begin"/>
+            </w:r>
+            <w:r>
+              <w:rPr>
+                <w:webHidden/>
+              </w:rPr>
+              <w:instrText xml:space="preserve">PAGEREF _Toc120969347 \h</w:instrText>
+            </w:r>
+            <w:r>
+              <w:rPr>
+                <w:webHidden/>
+              </w:rPr>
+              <w:fldChar w:fldCharType="separate"/>
+            </w:r>
+            <w:r>
+              <w:rPr>
+                <w:rStyle w:val="DizinBalants"/>
+                <w:vanish w:val="false"/>
               </w:rPr>
               <w:tab/>
-            </w:r>
-            <w:r>
-              <w:rPr>
-                <w:noProof/>
-                <w:webHidden/>
-              </w:rPr>
-              <w:fldChar w:fldCharType="begin"/>
-            </w:r>
-            <w:r>
-              <w:rPr>
-                <w:noProof/>
-                <w:webHidden/>
-              </w:rPr>
-              <w:instrText xml:space="preserve"> PAGEREF _Toc120969347 \h </w:instrText>
-            </w:r>
-            <w:r>
-              <w:rPr>
-                <w:noProof/>
-                <w:webHidden/>
-              </w:rPr>
-            </w:r>
-            <w:r>
-              <w:rPr>
-                <w:noProof/>
-                <w:webHidden/>
-              </w:rPr>
-              <w:fldChar w:fldCharType="separate"/>
-            </w:r>
-            <w:r>
-              <w:rPr>
-                <w:noProof/>
-                <w:webHidden/>
-              </w:rPr>
               <w:t>3</w:t>
             </w:r>
             <w:r>
               <w:rPr>
-                <w:noProof/>
                 <w:webHidden/>
               </w:rPr>
               <w:fldChar w:fldCharType="end"/>
@@ -867,84 +831,67 @@
         </w:p>
         <w:p>
           <w:pPr>
-            <w:pStyle w:val="T1"/>
+            <w:pStyle w:val="Indekilerdizini1"/>
             <w:tabs>
-              <w:tab w:val="left" w:pos="440"/>
-              <w:tab w:val="right" w:leader="dot" w:pos="9062"/>
+              <w:tab w:val="clear" w:pos="708"/>
+              <w:tab w:val="left" w:pos="440" w:leader="none"/>
+              <w:tab w:val="right" w:pos="9062" w:leader="dot"/>
             </w:tabs>
             <w:rPr>
-              <w:rFonts w:eastAsiaTheme="minorEastAsia"/>
-              <w:noProof/>
+              <w:rFonts w:eastAsia="" w:eastAsiaTheme="minorEastAsia"/>
               <w:lang w:eastAsia="tr-TR"/>
             </w:rPr>
           </w:pPr>
-          <w:hyperlink w:anchor="_Toc120969348" w:history="1">
-            <w:r>
-              <w:rPr>
-                <w:rStyle w:val="Kpr"/>
-                <w:noProof/>
+          <w:hyperlink w:anchor="_Toc120969348">
+            <w:r>
+              <w:rPr>
+                <w:webHidden/>
+                <w:rStyle w:val="DizinBalants"/>
               </w:rPr>
               <w:t>5)</w:t>
             </w:r>
             <w:r>
               <w:rPr>
-                <w:rFonts w:eastAsiaTheme="minorEastAsia"/>
-                <w:noProof/>
+                <w:rStyle w:val="DizinBalants"/>
+                <w:rFonts w:eastAsia="" w:eastAsiaTheme="minorEastAsia"/>
                 <w:lang w:eastAsia="tr-TR"/>
               </w:rPr>
               <w:tab/>
             </w:r>
             <w:r>
               <w:rPr>
-                <w:rStyle w:val="Kpr"/>
-                <w:noProof/>
+                <w:rStyle w:val="DizinBalants"/>
               </w:rPr>
               <w:t>Small Legend</w:t>
             </w:r>
             <w:r>
               <w:rPr>
-                <w:noProof/>
-                <w:webHidden/>
+                <w:webHidden/>
+              </w:rPr>
+              <w:fldChar w:fldCharType="begin"/>
+            </w:r>
+            <w:r>
+              <w:rPr>
+                <w:webHidden/>
+              </w:rPr>
+              <w:instrText xml:space="preserve">PAGEREF _Toc120969348 \h</w:instrText>
+            </w:r>
+            <w:r>
+              <w:rPr>
+                <w:webHidden/>
+              </w:rPr>
+              <w:fldChar w:fldCharType="separate"/>
+            </w:r>
+            <w:r>
+              <w:rPr>
+                <w:rStyle w:val="DizinBalants"/>
+                <w:vanish w:val="false"/>
               </w:rPr>
               <w:tab/>
-            </w:r>
-            <w:r>
-              <w:rPr>
-                <w:noProof/>
-                <w:webHidden/>
-              </w:rPr>
-              <w:fldChar w:fldCharType="begin"/>
-            </w:r>
-            <w:r>
-              <w:rPr>
-                <w:noProof/>
-                <w:webHidden/>
-              </w:rPr>
-              <w:instrText xml:space="preserve"> PAGEREF _Toc120969348 \h </w:instrText>
-            </w:r>
-            <w:r>
-              <w:rPr>
-                <w:noProof/>
-                <w:webHidden/>
-              </w:rPr>
-            </w:r>
-            <w:r>
-              <w:rPr>
-                <w:noProof/>
-                <w:webHidden/>
-              </w:rPr>
-              <w:fldChar w:fldCharType="separate"/>
-            </w:r>
-            <w:r>
-              <w:rPr>
-                <w:noProof/>
-                <w:webHidden/>
-              </w:rPr>
               <w:t>3</w:t>
             </w:r>
             <w:r>
               <w:rPr>
-                <w:noProof/>
                 <w:webHidden/>
               </w:rPr>
               <w:fldChar w:fldCharType="end"/>
@@ -953,84 +900,67 @@
         </w:p>
         <w:p>
           <w:pPr>
-            <w:pStyle w:val="T1"/>
+            <w:pStyle w:val="Indekilerdizini1"/>
             <w:tabs>
-              <w:tab w:val="left" w:pos="440"/>
-              <w:tab w:val="right" w:leader="dot" w:pos="9062"/>
+              <w:tab w:val="clear" w:pos="708"/>
+              <w:tab w:val="left" w:pos="440" w:leader="none"/>
+              <w:tab w:val="right" w:pos="9062" w:leader="dot"/>
             </w:tabs>
             <w:rPr>
-              <w:rFonts w:eastAsiaTheme="minorEastAsia"/>
-              <w:noProof/>
+              <w:rFonts w:eastAsia="" w:eastAsiaTheme="minorEastAsia"/>
               <w:lang w:eastAsia="tr-TR"/>
             </w:rPr>
           </w:pPr>
-          <w:hyperlink w:anchor="_Toc120969349" w:history="1">
-            <w:r>
-              <w:rPr>
-                <w:rStyle w:val="Kpr"/>
-                <w:noProof/>
+          <w:hyperlink w:anchor="_Toc120969349">
+            <w:r>
+              <w:rPr>
+                <w:webHidden/>
+                <w:rStyle w:val="DizinBalants"/>
               </w:rPr>
               <w:t>6)</w:t>
             </w:r>
             <w:r>
               <w:rPr>
-                <w:rFonts w:eastAsiaTheme="minorEastAsia"/>
-                <w:noProof/>
+                <w:rStyle w:val="DizinBalants"/>
+                <w:rFonts w:eastAsia="" w:eastAsiaTheme="minorEastAsia"/>
                 <w:lang w:eastAsia="tr-TR"/>
               </w:rPr>
               <w:tab/>
             </w:r>
             <w:r>
               <w:rPr>
-                <w:rStyle w:val="Kpr"/>
-                <w:noProof/>
+                <w:rStyle w:val="DizinBalants"/>
               </w:rPr>
               <w:t>Conclusion</w:t>
             </w:r>
             <w:r>
               <w:rPr>
-                <w:noProof/>
-                <w:webHidden/>
+                <w:webHidden/>
+              </w:rPr>
+              <w:fldChar w:fldCharType="begin"/>
+            </w:r>
+            <w:r>
+              <w:rPr>
+                <w:webHidden/>
+              </w:rPr>
+              <w:instrText xml:space="preserve">PAGEREF _Toc120969349 \h</w:instrText>
+            </w:r>
+            <w:r>
+              <w:rPr>
+                <w:webHidden/>
+              </w:rPr>
+              <w:fldChar w:fldCharType="separate"/>
+            </w:r>
+            <w:r>
+              <w:rPr>
+                <w:rStyle w:val="DizinBalants"/>
+                <w:vanish w:val="false"/>
               </w:rPr>
               <w:tab/>
-            </w:r>
-            <w:r>
-              <w:rPr>
-                <w:noProof/>
-                <w:webHidden/>
-              </w:rPr>
-              <w:fldChar w:fldCharType="begin"/>
-            </w:r>
-            <w:r>
-              <w:rPr>
-                <w:noProof/>
-                <w:webHidden/>
-              </w:rPr>
-              <w:instrText xml:space="preserve"> PAGEREF _Toc120969349 \h </w:instrText>
-            </w:r>
-            <w:r>
-              <w:rPr>
-                <w:noProof/>
-                <w:webHidden/>
-              </w:rPr>
-            </w:r>
-            <w:r>
-              <w:rPr>
-                <w:noProof/>
-                <w:webHidden/>
-              </w:rPr>
-              <w:fldChar w:fldCharType="separate"/>
-            </w:r>
-            <w:r>
-              <w:rPr>
-                <w:noProof/>
-                <w:webHidden/>
-              </w:rPr>
               <w:t>3</w:t>
             </w:r>
             <w:r>
               <w:rPr>
-                <w:noProof/>
                 <w:webHidden/>
               </w:rPr>
               <w:fldChar w:fldCharType="end"/>
@@ -1038,49 +968,282 @@
           </w:hyperlink>
         </w:p>
         <w:p>
+          <w:pPr>
+            <w:pStyle w:val="Normal"/>
+            <w:rPr/>
+          </w:pPr>
           <w:r>
-            <w:rPr>
-              <w:b/>
-              <w:bCs/>
-            </w:rPr>
+            <w:rPr/>
+          </w:r>
+          <w:r>
+            <w:rPr/>
             <w:fldChar w:fldCharType="end"/>
           </w:r>
         </w:p>
       </w:sdtContent>
     </w:sdt>
-    <w:p/>
-    <w:p>
-      <w:r>
+    <w:p>
+      <w:pPr>
+        <w:pStyle w:val="Normal"/>
+        <w:rPr/>
+      </w:pPr>
+      <w:r>
+        <w:rPr/>
+      </w:r>
+    </w:p>
+    <w:p>
+      <w:pPr>
+        <w:pStyle w:val="Normal"/>
+        <w:rPr/>
+      </w:pPr>
+      <w:r>
+        <w:rPr/>
         <w:t>deg</w:t>
       </w:r>
     </w:p>
-    <w:p/>
-    <w:p/>
-    <w:p/>
-    <w:p/>
-    <w:p/>
-    <w:p/>
-    <w:p/>
-    <w:p/>
-    <w:p/>
-    <w:p/>
-    <w:p/>
-    <w:p/>
-    <w:p/>
-    <w:p/>
-    <w:p/>
-    <w:p/>
-    <w:p/>
-    <w:p/>
-    <w:p/>
-    <w:p/>
-    <w:p/>
-    <w:p/>
-    <w:p/>
-    <w:p/>
-    <w:p/>
-    <w:p/>
-    <w:p/>
+    <w:p>
+      <w:pPr>
+        <w:pStyle w:val="Normal"/>
+        <w:rPr/>
+      </w:pPr>
+      <w:r>
+        <w:rPr/>
+      </w:r>
+    </w:p>
+    <w:p>
+      <w:pPr>
+        <w:pStyle w:val="Normal"/>
+        <w:rPr/>
+      </w:pPr>
+      <w:r>
+        <w:rPr/>
+      </w:r>
+    </w:p>
+    <w:p>
+      <w:pPr>
+        <w:pStyle w:val="Normal"/>
+        <w:rPr/>
+      </w:pPr>
+      <w:r>
+        <w:rPr/>
+      </w:r>
+    </w:p>
+    <w:p>
+      <w:pPr>
+        <w:pStyle w:val="Normal"/>
+        <w:rPr/>
+      </w:pPr>
+      <w:r>
+        <w:rPr/>
+      </w:r>
+    </w:p>
+    <w:p>
+      <w:pPr>
+        <w:pStyle w:val="Normal"/>
+        <w:rPr/>
+      </w:pPr>
+      <w:r>
+        <w:rPr/>
+      </w:r>
+    </w:p>
+    <w:p>
+      <w:pPr>
+        <w:pStyle w:val="Normal"/>
+        <w:rPr/>
+      </w:pPr>
+      <w:r>
+        <w:rPr/>
+      </w:r>
+    </w:p>
+    <w:p>
+      <w:pPr>
+        <w:pStyle w:val="Normal"/>
+        <w:rPr/>
+      </w:pPr>
+      <w:r>
+        <w:rPr/>
+      </w:r>
+    </w:p>
+    <w:p>
+      <w:pPr>
+        <w:pStyle w:val="Normal"/>
+        <w:rPr/>
+      </w:pPr>
+      <w:r>
+        <w:rPr/>
+      </w:r>
+    </w:p>
+    <w:p>
+      <w:pPr>
+        <w:pStyle w:val="Normal"/>
+        <w:rPr/>
+      </w:pPr>
+      <w:r>
+        <w:rPr/>
+      </w:r>
+    </w:p>
+    <w:p>
+      <w:pPr>
+        <w:pStyle w:val="Normal"/>
+        <w:rPr/>
+      </w:pPr>
+      <w:r>
+        <w:rPr/>
+      </w:r>
+    </w:p>
+    <w:p>
+      <w:pPr>
+        <w:pStyle w:val="Normal"/>
+        <w:rPr/>
+      </w:pPr>
+      <w:r>
+        <w:rPr/>
+      </w:r>
+    </w:p>
+    <w:p>
+      <w:pPr>
+        <w:pStyle w:val="Normal"/>
+        <w:rPr/>
+      </w:pPr>
+      <w:r>
+        <w:rPr/>
+      </w:r>
+    </w:p>
+    <w:p>
+      <w:pPr>
+        <w:pStyle w:val="Normal"/>
+        <w:rPr/>
+      </w:pPr>
+      <w:r>
+        <w:rPr/>
+      </w:r>
+    </w:p>
+    <w:p>
+      <w:pPr>
+        <w:pStyle w:val="Normal"/>
+        <w:rPr/>
+      </w:pPr>
+      <w:r>
+        <w:rPr/>
+      </w:r>
+    </w:p>
+    <w:p>
+      <w:pPr>
+        <w:pStyle w:val="Normal"/>
+        <w:rPr/>
+      </w:pPr>
+      <w:r>
+        <w:rPr/>
+      </w:r>
+    </w:p>
+    <w:p>
+      <w:pPr>
+        <w:pStyle w:val="Normal"/>
+        <w:rPr/>
+      </w:pPr>
+      <w:r>
+        <w:rPr/>
+      </w:r>
+    </w:p>
+    <w:p>
+      <w:pPr>
+        <w:pStyle w:val="Normal"/>
+        <w:rPr/>
+      </w:pPr>
+      <w:r>
+        <w:rPr/>
+      </w:r>
+    </w:p>
+    <w:p>
+      <w:pPr>
+        <w:pStyle w:val="Normal"/>
+        <w:rPr/>
+      </w:pPr>
+      <w:r>
+        <w:rPr/>
+      </w:r>
+    </w:p>
+    <w:p>
+      <w:pPr>
+        <w:pStyle w:val="Normal"/>
+        <w:rPr/>
+      </w:pPr>
+      <w:r>
+        <w:rPr/>
+      </w:r>
+    </w:p>
+    <w:p>
+      <w:pPr>
+        <w:pStyle w:val="Normal"/>
+        <w:rPr/>
+      </w:pPr>
+      <w:r>
+        <w:rPr/>
+      </w:r>
+    </w:p>
+    <w:p>
+      <w:pPr>
+        <w:pStyle w:val="Normal"/>
+        <w:rPr/>
+      </w:pPr>
+      <w:r>
+        <w:rPr/>
+      </w:r>
+    </w:p>
+    <w:p>
+      <w:pPr>
+        <w:pStyle w:val="Normal"/>
+        <w:rPr/>
+      </w:pPr>
+      <w:r>
+        <w:rPr/>
+      </w:r>
+    </w:p>
+    <w:p>
+      <w:pPr>
+        <w:pStyle w:val="Normal"/>
+        <w:rPr/>
+      </w:pPr>
+      <w:r>
+        <w:rPr/>
+      </w:r>
+    </w:p>
+    <w:p>
+      <w:pPr>
+        <w:pStyle w:val="Normal"/>
+        <w:rPr/>
+      </w:pPr>
+      <w:r>
+        <w:rPr/>
+      </w:r>
+    </w:p>
+    <w:p>
+      <w:pPr>
+        <w:pStyle w:val="Normal"/>
+        <w:rPr/>
+      </w:pPr>
+      <w:r>
+        <w:rPr/>
+      </w:r>
+    </w:p>
+    <w:p>
+      <w:pPr>
+        <w:pStyle w:val="Normal"/>
+        <w:rPr/>
+      </w:pPr>
+      <w:r>
+        <w:rPr/>
+      </w:r>
+    </w:p>
+    <w:p>
+      <w:pPr>
+        <w:pStyle w:val="Normal"/>
+        <w:rPr/>
+      </w:pPr>
+      <w:r>
+        <w:rPr/>
+      </w:r>
+    </w:p>
     <w:p>
       <w:pPr>
         <w:pStyle w:val="Balk1"/>
@@ -1088,14 +1251,24 @@
           <w:ilvl w:val="0"/>
           <w:numId w:val="1"/>
         </w:numPr>
+        <w:rPr/>
       </w:pPr>
       <w:bookmarkStart w:id="0" w:name="_Toc120969344"/>
       <w:r>
+        <w:rPr/>
         <w:t>Introduction</w:t>
       </w:r>
       <w:bookmarkEnd w:id="0"/>
     </w:p>
-    <w:p/>
+    <w:p>
+      <w:pPr>
+        <w:pStyle w:val="Normal"/>
+        <w:rPr/>
+      </w:pPr>
+      <w:r>
+        <w:rPr/>
+      </w:r>
+    </w:p>
     <w:p>
       <w:pPr>
         <w:pStyle w:val="Balk1"/>
@@ -1103,14 +1276,25 @@
           <w:ilvl w:val="0"/>
           <w:numId w:val="1"/>
         </w:numPr>
+        <w:rPr/>
       </w:pPr>
       <w:bookmarkStart w:id="1" w:name="_Toc120969345"/>
       <w:r>
+        <w:rPr/>
         <w:t>Defining the Architecture</w:t>
       </w:r>
       <w:bookmarkEnd w:id="1"/>
     </w:p>
-    <w:p/>
+    <w:p>
+      <w:pPr>
+        <w:pStyle w:val="Normal"/>
+        <w:rPr/>
+      </w:pPr>
+      <w:r>
+        <w:rPr/>
+        <w:t>We chose mvc model. It’s components are model, view and controller. Subsystems are xxx. Their relationships xxx.</w:t>
+      </w:r>
+    </w:p>
     <w:p>
       <w:pPr>
         <w:pStyle w:val="Balk1"/>
@@ -1118,14 +1302,24 @@
           <w:ilvl w:val="0"/>
           <w:numId w:val="1"/>
         </w:numPr>
+        <w:rPr/>
       </w:pPr>
       <w:bookmarkStart w:id="2" w:name="_Toc120969346"/>
       <w:r>
+        <w:rPr/>
         <w:t>Block Diagram</w:t>
       </w:r>
       <w:bookmarkEnd w:id="2"/>
     </w:p>
-    <w:p/>
+    <w:p>
+      <w:pPr>
+        <w:pStyle w:val="Normal"/>
+        <w:rPr/>
+      </w:pPr>
+      <w:r>
+        <w:rPr/>
+      </w:r>
+    </w:p>
     <w:p>
       <w:pPr>
         <w:pStyle w:val="Balk1"/>
@@ -1133,12 +1327,33 @@
           <w:ilvl w:val="0"/>
           <w:numId w:val="1"/>
         </w:numPr>
+        <w:rPr/>
       </w:pPr>
       <w:bookmarkStart w:id="3" w:name="_Toc120969347"/>
       <w:r>
+        <w:rPr/>
         <w:t>Explaining</w:t>
       </w:r>
       <w:bookmarkEnd w:id="3"/>
+    </w:p>
+    <w:p>
+      <w:pPr>
+        <w:pStyle w:val="Normal"/>
+        <w:rPr/>
+      </w:pPr>
+      <w:r>
+        <w:rPr/>
+      </w:r>
+    </w:p>
+    <w:p>
+      <w:pPr>
+        <w:pStyle w:val="Normal"/>
+        <w:rPr/>
+      </w:pPr>
+      <w:r>
+        <w:rPr/>
+        <w:t>Layering the subsystems and making them independent from each other is necessary for the correct and stable operation of our system. The "mvc" pattern is our best option, as we need to work more planned and concurrently than usual in our limited time.</w:t>
+      </w:r>
     </w:p>
     <w:p>
       <w:pPr>
@@ -1147,9 +1362,11 @@
           <w:ilvl w:val="0"/>
           <w:numId w:val="1"/>
         </w:numPr>
+        <w:rPr/>
       </w:pPr>
       <w:bookmarkStart w:id="4" w:name="_Toc120969348"/>
       <w:r>
+        <w:rPr/>
         <w:t>Small Legend</w:t>
       </w:r>
       <w:bookmarkEnd w:id="4"/>
@@ -1161,129 +1378,314 @@
           <w:ilvl w:val="0"/>
           <w:numId w:val="1"/>
         </w:numPr>
+        <w:rPr/>
       </w:pPr>
       <w:bookmarkStart w:id="5" w:name="_Toc120969349"/>
       <w:r>
+        <w:rPr/>
         <w:t>Conclusion</w:t>
       </w:r>
       <w:bookmarkEnd w:id="5"/>
     </w:p>
-    <w:p/>
-    <w:p/>
-    <w:p/>
+    <w:p>
+      <w:pPr>
+        <w:pStyle w:val="Normal"/>
+        <w:rPr/>
+      </w:pPr>
+      <w:r>
+        <w:rPr/>
+      </w:r>
+    </w:p>
+    <w:p>
+      <w:pPr>
+        <w:pStyle w:val="Normal"/>
+        <w:rPr/>
+      </w:pPr>
+      <w:r>
+        <w:rPr/>
+      </w:r>
+    </w:p>
+    <w:p>
+      <w:pPr>
+        <w:pStyle w:val="Normal"/>
+        <w:widowControl/>
+        <w:bidi w:val="0"/>
+        <w:spacing w:lineRule="auto" w:line="259" w:before="0" w:after="160"/>
+        <w:jc w:val="left"/>
+        <w:rPr/>
+      </w:pPr>
+      <w:r>
+        <w:rPr/>
+      </w:r>
+    </w:p>
     <w:sectPr>
+      <w:type w:val="nextPage"/>
       <w:pgSz w:w="11906" w:h="16838"/>
-      <w:pgMar w:top="1417" w:right="1417" w:bottom="1417" w:left="1417" w:header="708" w:footer="708" w:gutter="0"/>
-      <w:cols w:space="708"/>
-      <w:docGrid w:linePitch="360"/>
+      <w:pgMar w:left="1417" w:right="1417" w:gutter="0" w:header="0" w:top="1417" w:footer="0" w:bottom="1417"/>
+      <w:pgNumType w:fmt="decimal"/>
+      <w:formProt w:val="false"/>
+      <w:textDirection w:val="lrTb"/>
+      <w:docGrid w:type="default" w:linePitch="360" w:charSpace="4096"/>
     </w:sectPr>
   </w:body>
 </w:document>
 </file>
 
 <file path=word/numbering.xml><?xml version="1.0" encoding="utf-8"?>
-<w:numbering xmlns:wpc="http://schemas.microsoft.com/office/word/2010/wordprocessingCanvas" xmlns:cx="http://schemas.microsoft.com/office/drawing/2014/chartex" xmlns:cx1="http://schemas.microsoft.com/office/drawing/2015/9/8/chartex" xmlns:cx2="http://schemas.microsoft.com/office/drawing/2015/10/21/chartex" xmlns:cx3="http://schemas.microsoft.com/office/drawing/2016/5/9/chartex" xmlns:cx4="http://schemas.microsoft.com/office/drawing/2016/5/10/chartex" xmlns:cx5="http://schemas.microsoft.com/office/drawing/2016/5/11/chartex" xmlns:cx6="http://schemas.microsoft.com/office/drawing/2016/5/12/chartex" xmlns:cx7="http://schemas.microsoft.com/office/drawing/2016/5/13/chartex" xmlns:cx8="http://schemas.microsoft.com/office/drawing/2016/5/14/chartex" xmlns:mc="http://schemas.openxmlformats.org/markup-compatibility/2006" xmlns:aink="http://schemas.microsoft.com/office/drawing/2016/ink" xmlns:am3d="http://schemas.microsoft.com/office/drawing/2017/model3d" xmlns:o="urn:schemas-microsoft-com:office:office" xmlns:oel="http://schemas.microsoft.com/office/2019/extlst" xmlns:r="http://schemas.openxmlformats.org/officeDocument/2006/relationships" xmlns:m="http://schemas.openxmlformats.org/officeDocument/2006/math" xmlns:v="urn:schemas-microsoft-com:vml" xmlns:wp14="http://schemas.microsoft.com/office/word/2010/wordprocessingDrawing" xmlns:wp="http://schemas.openxmlformats.org/drawingml/2006/wordprocessingDrawing" xmlns:w10="urn:schemas-microsoft-com:office:word" xmlns:w="http://schemas.openxmlformats.org/wordprocessingml/2006/main" xmlns:w14="http://schemas.microsoft.com/office/word/2010/wordml" xmlns:w15="http://schemas.microsoft.com/office/word/2012/wordml" xmlns:w16cex="http://schemas.microsoft.com/office/word/2018/wordml/cex" xmlns:w16cid="http://schemas.microsoft.com/office/word/2016/wordml/cid" xmlns:w16="http://schemas.microsoft.com/office/word/2018/wordml" xmlns:w16sdtdh="http://schemas.microsoft.com/office/word/2020/wordml/sdtdatahash" xmlns:w16se="http://schemas.microsoft.com/office/word/2015/wordml/symex" xmlns:wpg="http://schemas.microsoft.com/office/word/2010/wordprocessingGroup" xmlns:wpi="http://schemas.microsoft.com/office/word/2010/wordprocessingInk" xmlns:wne="http://schemas.microsoft.com/office/word/2006/wordml" xmlns:wps="http://schemas.microsoft.com/office/word/2010/wordprocessingShape" mc:Ignorable="w14 w15 w16se w16cid w16 w16cex w16sdtdh wp14">
-  <w:abstractNum w:abstractNumId="0" w15:restartNumberingAfterBreak="0">
-    <w:nsid w:val="49F8012E"/>
-    <w:multiLevelType w:val="hybridMultilevel"/>
-    <w:tmpl w:val="08005A68"/>
-    <w:lvl w:ilvl="0" w:tplc="041F0011">
+<w:numbering xmlns:w="http://schemas.openxmlformats.org/wordprocessingml/2006/main" xmlns:o="urn:schemas-microsoft-com:office:office" xmlns:r="http://schemas.openxmlformats.org/officeDocument/2006/relationships" xmlns:v="urn:schemas-microsoft-com:vml" xmlns:mc="http://schemas.openxmlformats.org/markup-compatibility/2006" xmlns:w14="http://schemas.microsoft.com/office/word/2010/wordml" mc:Ignorable="w14">
+  <w:abstractNum w:abstractNumId="1">
+    <w:lvl w:ilvl="0">
       <w:start w:val="1"/>
       <w:numFmt w:val="decimal"/>
       <w:lvlText w:val="%1)"/>
       <w:lvlJc w:val="left"/>
       <w:pPr>
+        <w:tabs>
+          <w:tab w:val="num" w:pos="0"/>
+        </w:tabs>
         <w:ind w:left="720" w:hanging="360"/>
       </w:pPr>
-      <w:rPr>
-        <w:rFonts w:hint="default"/>
-      </w:rPr>
+      <w:rPr/>
     </w:lvl>
-    <w:lvl w:ilvl="1" w:tplc="041F0019" w:tentative="1">
+    <w:lvl w:ilvl="1">
       <w:start w:val="1"/>
       <w:numFmt w:val="lowerLetter"/>
       <w:lvlText w:val="%2."/>
       <w:lvlJc w:val="left"/>
       <w:pPr>
+        <w:tabs>
+          <w:tab w:val="num" w:pos="0"/>
+        </w:tabs>
         <w:ind w:left="1440" w:hanging="360"/>
       </w:pPr>
+      <w:rPr/>
     </w:lvl>
-    <w:lvl w:ilvl="2" w:tplc="041F001B" w:tentative="1">
+    <w:lvl w:ilvl="2">
       <w:start w:val="1"/>
       <w:numFmt w:val="lowerRoman"/>
       <w:lvlText w:val="%3."/>
       <w:lvlJc w:val="right"/>
       <w:pPr>
+        <w:tabs>
+          <w:tab w:val="num" w:pos="0"/>
+        </w:tabs>
         <w:ind w:left="2160" w:hanging="180"/>
       </w:pPr>
+      <w:rPr/>
     </w:lvl>
-    <w:lvl w:ilvl="3" w:tplc="041F000F" w:tentative="1">
+    <w:lvl w:ilvl="3">
       <w:start w:val="1"/>
       <w:numFmt w:val="decimal"/>
       <w:lvlText w:val="%4."/>
       <w:lvlJc w:val="left"/>
       <w:pPr>
+        <w:tabs>
+          <w:tab w:val="num" w:pos="0"/>
+        </w:tabs>
         <w:ind w:left="2880" w:hanging="360"/>
       </w:pPr>
+      <w:rPr/>
     </w:lvl>
-    <w:lvl w:ilvl="4" w:tplc="041F0019" w:tentative="1">
+    <w:lvl w:ilvl="4">
       <w:start w:val="1"/>
       <w:numFmt w:val="lowerLetter"/>
       <w:lvlText w:val="%5."/>
       <w:lvlJc w:val="left"/>
       <w:pPr>
+        <w:tabs>
+          <w:tab w:val="num" w:pos="0"/>
+        </w:tabs>
         <w:ind w:left="3600" w:hanging="360"/>
       </w:pPr>
+      <w:rPr/>
     </w:lvl>
-    <w:lvl w:ilvl="5" w:tplc="041F001B" w:tentative="1">
+    <w:lvl w:ilvl="5">
       <w:start w:val="1"/>
       <w:numFmt w:val="lowerRoman"/>
       <w:lvlText w:val="%6."/>
       <w:lvlJc w:val="right"/>
       <w:pPr>
+        <w:tabs>
+          <w:tab w:val="num" w:pos="0"/>
+        </w:tabs>
         <w:ind w:left="4320" w:hanging="180"/>
       </w:pPr>
+      <w:rPr/>
     </w:lvl>
-    <w:lvl w:ilvl="6" w:tplc="041F000F" w:tentative="1">
+    <w:lvl w:ilvl="6">
       <w:start w:val="1"/>
       <w:numFmt w:val="decimal"/>
       <w:lvlText w:val="%7."/>
       <w:lvlJc w:val="left"/>
       <w:pPr>
+        <w:tabs>
+          <w:tab w:val="num" w:pos="0"/>
+        </w:tabs>
         <w:ind w:left="5040" w:hanging="360"/>
       </w:pPr>
+      <w:rPr/>
     </w:lvl>
-    <w:lvl w:ilvl="7" w:tplc="041F0019" w:tentative="1">
+    <w:lvl w:ilvl="7">
       <w:start w:val="1"/>
       <w:numFmt w:val="lowerLetter"/>
       <w:lvlText w:val="%8."/>
       <w:lvlJc w:val="left"/>
       <w:pPr>
+        <w:tabs>
+          <w:tab w:val="num" w:pos="0"/>
+        </w:tabs>
         <w:ind w:left="5760" w:hanging="360"/>
       </w:pPr>
+      <w:rPr/>
     </w:lvl>
-    <w:lvl w:ilvl="8" w:tplc="041F001B" w:tentative="1">
+    <w:lvl w:ilvl="8">
       <w:start w:val="1"/>
       <w:numFmt w:val="lowerRoman"/>
       <w:lvlText w:val="%9."/>
       <w:lvlJc w:val="right"/>
       <w:pPr>
+        <w:tabs>
+          <w:tab w:val="num" w:pos="0"/>
+        </w:tabs>
         <w:ind w:left="6480" w:hanging="180"/>
       </w:pPr>
+      <w:rPr/>
     </w:lvl>
   </w:abstractNum>
-  <w:num w:numId="1" w16cid:durableId="1934969273">
-    <w:abstractNumId w:val="0"/>
+  <w:abstractNum w:abstractNumId="2">
+    <w:lvl w:ilvl="0">
+      <w:start w:val="1"/>
+      <w:numFmt w:val="none"/>
+      <w:suff w:val="nothing"/>
+      <w:lvlText w:val=""/>
+      <w:lvlJc w:val="left"/>
+      <w:pPr>
+        <w:tabs>
+          <w:tab w:val="num" w:pos="0"/>
+        </w:tabs>
+        <w:ind w:left="0" w:hanging="0"/>
+      </w:pPr>
+    </w:lvl>
+    <w:lvl w:ilvl="1">
+      <w:start w:val="1"/>
+      <w:numFmt w:val="none"/>
+      <w:suff w:val="nothing"/>
+      <w:lvlText w:val=""/>
+      <w:lvlJc w:val="left"/>
+      <w:pPr>
+        <w:tabs>
+          <w:tab w:val="num" w:pos="0"/>
+        </w:tabs>
+        <w:ind w:left="0" w:hanging="0"/>
+      </w:pPr>
+    </w:lvl>
+    <w:lvl w:ilvl="2">
+      <w:start w:val="1"/>
+      <w:numFmt w:val="none"/>
+      <w:suff w:val="nothing"/>
+      <w:lvlText w:val=""/>
+      <w:lvlJc w:val="left"/>
+      <w:pPr>
+        <w:tabs>
+          <w:tab w:val="num" w:pos="0"/>
+        </w:tabs>
+        <w:ind w:left="0" w:hanging="0"/>
+      </w:pPr>
+    </w:lvl>
+    <w:lvl w:ilvl="3">
+      <w:start w:val="1"/>
+      <w:numFmt w:val="none"/>
+      <w:suff w:val="nothing"/>
+      <w:lvlText w:val=""/>
+      <w:lvlJc w:val="left"/>
+      <w:pPr>
+        <w:tabs>
+          <w:tab w:val="num" w:pos="0"/>
+        </w:tabs>
+        <w:ind w:left="0" w:hanging="0"/>
+      </w:pPr>
+    </w:lvl>
+    <w:lvl w:ilvl="4">
+      <w:start w:val="1"/>
+      <w:numFmt w:val="none"/>
+      <w:suff w:val="nothing"/>
+      <w:lvlText w:val=""/>
+      <w:lvlJc w:val="left"/>
+      <w:pPr>
+        <w:tabs>
+          <w:tab w:val="num" w:pos="0"/>
+        </w:tabs>
+        <w:ind w:left="0" w:hanging="0"/>
+      </w:pPr>
+    </w:lvl>
+    <w:lvl w:ilvl="5">
+      <w:start w:val="1"/>
+      <w:numFmt w:val="none"/>
+      <w:suff w:val="nothing"/>
+      <w:lvlText w:val=""/>
+      <w:lvlJc w:val="left"/>
+      <w:pPr>
+        <w:tabs>
+          <w:tab w:val="num" w:pos="0"/>
+        </w:tabs>
+        <w:ind w:left="0" w:hanging="0"/>
+      </w:pPr>
+    </w:lvl>
+    <w:lvl w:ilvl="6">
+      <w:start w:val="1"/>
+      <w:numFmt w:val="none"/>
+      <w:suff w:val="nothing"/>
+      <w:lvlText w:val=""/>
+      <w:lvlJc w:val="left"/>
+      <w:pPr>
+        <w:tabs>
+          <w:tab w:val="num" w:pos="0"/>
+        </w:tabs>
+        <w:ind w:left="0" w:hanging="0"/>
+      </w:pPr>
+    </w:lvl>
+    <w:lvl w:ilvl="7">
+      <w:start w:val="1"/>
+      <w:numFmt w:val="none"/>
+      <w:suff w:val="nothing"/>
+      <w:lvlText w:val=""/>
+      <w:lvlJc w:val="left"/>
+      <w:pPr>
+        <w:tabs>
+          <w:tab w:val="num" w:pos="0"/>
+        </w:tabs>
+        <w:ind w:left="0" w:hanging="0"/>
+      </w:pPr>
+    </w:lvl>
+    <w:lvl w:ilvl="8">
+      <w:start w:val="1"/>
+      <w:numFmt w:val="none"/>
+      <w:suff w:val="nothing"/>
+      <w:lvlText w:val=""/>
+      <w:lvlJc w:val="left"/>
+      <w:pPr>
+        <w:tabs>
+          <w:tab w:val="num" w:pos="0"/>
+        </w:tabs>
+        <w:ind w:left="0" w:hanging="0"/>
+      </w:pPr>
+    </w:lvl>
+  </w:abstractNum>
+  <w:num w:numId="1">
+    <w:abstractNumId w:val="1"/>
+  </w:num>
+  <w:num w:numId="2">
+    <w:abstractNumId w:val="2"/>
   </w:num>
 </w:numbering>
 </file>
 
 <file path=word/styles.xml><?xml version="1.0" encoding="utf-8"?>
-<w:styles xmlns:mc="http://schemas.openxmlformats.org/markup-compatibility/2006" xmlns:r="http://schemas.openxmlformats.org/officeDocument/2006/relationships" xmlns:w="http://schemas.openxmlformats.org/wordprocessingml/2006/main" xmlns:w14="http://schemas.microsoft.com/office/word/2010/wordml" xmlns:w15="http://schemas.microsoft.com/office/word/2012/wordml" xmlns:w16cex="http://schemas.microsoft.com/office/word/2018/wordml/cex" xmlns:w16cid="http://schemas.microsoft.com/office/word/2016/wordml/cid" xmlns:w16="http://schemas.microsoft.com/office/word/2018/wordml" xmlns:w16sdtdh="http://schemas.microsoft.com/office/word/2020/wordml/sdtdatahash" xmlns:w16se="http://schemas.microsoft.com/office/word/2015/wordml/symex" mc:Ignorable="w14 w15 w16se w16cid w16 w16cex w16sdtdh">
+<w:styles xmlns:w="http://schemas.openxmlformats.org/wordprocessingml/2006/main" xmlns:w14="http://schemas.microsoft.com/office/word/2010/wordml" xmlns:mc="http://schemas.openxmlformats.org/markup-compatibility/2006" mc:Ignorable="w14">
   <w:docDefaults>
     <w:rPrDefault>
       <w:rPr>
-        <w:rFonts w:asciiTheme="minorHAnsi" w:eastAsiaTheme="minorHAnsi" w:hAnsiTheme="minorHAnsi" w:cstheme="minorBidi"/>
+        <w:rFonts w:ascii="Calibri" w:hAnsi="Calibri" w:eastAsia="Calibri" w:cs="" w:asciiTheme="minorHAnsi" w:cstheme="minorBidi" w:eastAsiaTheme="minorHAnsi" w:hAnsiTheme="minorHAnsi"/>
         <w:sz w:val="22"/>
         <w:szCs w:val="22"/>
         <w:lang w:val="tr-TR" w:eastAsia="en-US" w:bidi="ar-SA"/>
@@ -1291,21 +1693,21 @@
     </w:rPrDefault>
     <w:pPrDefault>
       <w:pPr>
-        <w:spacing w:after="160" w:line="259" w:lineRule="auto"/>
+        <w:suppressAutoHyphens w:val="true"/>
       </w:pPr>
     </w:pPrDefault>
   </w:docDefaults>
   <w:latentStyles w:defLockedState="0" w:defUIPriority="99" w:defSemiHidden="0" w:defUnhideWhenUsed="0" w:defQFormat="0" w:count="376">
     <w:lsdException w:name="Normal" w:uiPriority="0" w:qFormat="1"/>
     <w:lsdException w:name="heading 1" w:uiPriority="9" w:qFormat="1"/>
-    <w:lsdException w:name="heading 2" w:semiHidden="1" w:uiPriority="9" w:unhideWhenUsed="1" w:qFormat="1"/>
-    <w:lsdException w:name="heading 3" w:semiHidden="1" w:uiPriority="9" w:unhideWhenUsed="1" w:qFormat="1"/>
-    <w:lsdException w:name="heading 4" w:semiHidden="1" w:uiPriority="9" w:unhideWhenUsed="1" w:qFormat="1"/>
-    <w:lsdException w:name="heading 5" w:semiHidden="1" w:uiPriority="9" w:unhideWhenUsed="1" w:qFormat="1"/>
-    <w:lsdException w:name="heading 6" w:semiHidden="1" w:uiPriority="9" w:unhideWhenUsed="1" w:qFormat="1"/>
-    <w:lsdException w:name="heading 7" w:semiHidden="1" w:uiPriority="9" w:unhideWhenUsed="1" w:qFormat="1"/>
-    <w:lsdException w:name="heading 8" w:semiHidden="1" w:uiPriority="9" w:unhideWhenUsed="1" w:qFormat="1"/>
-    <w:lsdException w:name="heading 9" w:semiHidden="1" w:uiPriority="9" w:unhideWhenUsed="1" w:qFormat="1"/>
+    <w:lsdException w:name="heading 2" w:uiPriority="9" w:semiHidden="1" w:unhideWhenUsed="1" w:qFormat="1"/>
+    <w:lsdException w:name="heading 3" w:uiPriority="9" w:semiHidden="1" w:unhideWhenUsed="1" w:qFormat="1"/>
+    <w:lsdException w:name="heading 4" w:uiPriority="9" w:semiHidden="1" w:unhideWhenUsed="1" w:qFormat="1"/>
+    <w:lsdException w:name="heading 5" w:uiPriority="9" w:semiHidden="1" w:unhideWhenUsed="1" w:qFormat="1"/>
+    <w:lsdException w:name="heading 6" w:uiPriority="9" w:semiHidden="1" w:unhideWhenUsed="1" w:qFormat="1"/>
+    <w:lsdException w:name="heading 7" w:uiPriority="9" w:semiHidden="1" w:unhideWhenUsed="1" w:qFormat="1"/>
+    <w:lsdException w:name="heading 8" w:uiPriority="9" w:semiHidden="1" w:unhideWhenUsed="1" w:qFormat="1"/>
+    <w:lsdException w:name="heading 9" w:uiPriority="9" w:semiHidden="1" w:unhideWhenUsed="1" w:qFormat="1"/>
     <w:lsdException w:name="index 1" w:semiHidden="1" w:unhideWhenUsed="1"/>
     <w:lsdException w:name="index 2" w:semiHidden="1" w:unhideWhenUsed="1"/>
     <w:lsdException w:name="index 3" w:semiHidden="1" w:unhideWhenUsed="1"/>
@@ -1315,22 +1717,22 @@
     <w:lsdException w:name="index 7" w:semiHidden="1" w:unhideWhenUsed="1"/>
     <w:lsdException w:name="index 8" w:semiHidden="1" w:unhideWhenUsed="1"/>
     <w:lsdException w:name="index 9" w:semiHidden="1" w:unhideWhenUsed="1"/>
-    <w:lsdException w:name="toc 1" w:semiHidden="1" w:uiPriority="39" w:unhideWhenUsed="1"/>
-    <w:lsdException w:name="toc 2" w:semiHidden="1" w:uiPriority="39" w:unhideWhenUsed="1"/>
-    <w:lsdException w:name="toc 3" w:semiHidden="1" w:uiPriority="39" w:unhideWhenUsed="1"/>
-    <w:lsdException w:name="toc 4" w:semiHidden="1" w:uiPriority="39" w:unhideWhenUsed="1"/>
-    <w:lsdException w:name="toc 5" w:semiHidden="1" w:uiPriority="39" w:unhideWhenUsed="1"/>
-    <w:lsdException w:name="toc 6" w:semiHidden="1" w:uiPriority="39" w:unhideWhenUsed="1"/>
-    <w:lsdException w:name="toc 7" w:semiHidden="1" w:uiPriority="39" w:unhideWhenUsed="1"/>
-    <w:lsdException w:name="toc 8" w:semiHidden="1" w:uiPriority="39" w:unhideWhenUsed="1"/>
-    <w:lsdException w:name="toc 9" w:semiHidden="1" w:uiPriority="39" w:unhideWhenUsed="1"/>
+    <w:lsdException w:name="toc 1" w:uiPriority="39" w:semiHidden="1" w:unhideWhenUsed="1"/>
+    <w:lsdException w:name="toc 2" w:uiPriority="39" w:semiHidden="1" w:unhideWhenUsed="1"/>
+    <w:lsdException w:name="toc 3" w:uiPriority="39" w:semiHidden="1" w:unhideWhenUsed="1"/>
+    <w:lsdException w:name="toc 4" w:uiPriority="39" w:semiHidden="1" w:unhideWhenUsed="1"/>
+    <w:lsdException w:name="toc 5" w:uiPriority="39" w:semiHidden="1" w:unhideWhenUsed="1"/>
+    <w:lsdException w:name="toc 6" w:uiPriority="39" w:semiHidden="1" w:unhideWhenUsed="1"/>
+    <w:lsdException w:name="toc 7" w:uiPriority="39" w:semiHidden="1" w:unhideWhenUsed="1"/>
+    <w:lsdException w:name="toc 8" w:uiPriority="39" w:semiHidden="1" w:unhideWhenUsed="1"/>
+    <w:lsdException w:name="toc 9" w:uiPriority="39" w:semiHidden="1" w:unhideWhenUsed="1"/>
     <w:lsdException w:name="Normal Indent" w:semiHidden="1" w:unhideWhenUsed="1"/>
     <w:lsdException w:name="footnote text" w:semiHidden="1" w:unhideWhenUsed="1"/>
     <w:lsdException w:name="annotation text" w:semiHidden="1" w:unhideWhenUsed="1"/>
     <w:lsdException w:name="header" w:semiHidden="1" w:unhideWhenUsed="1"/>
     <w:lsdException w:name="footer" w:semiHidden="1" w:unhideWhenUsed="1"/>
     <w:lsdException w:name="index heading" w:semiHidden="1" w:unhideWhenUsed="1"/>
-    <w:lsdException w:name="caption" w:semiHidden="1" w:uiPriority="35" w:unhideWhenUsed="1" w:qFormat="1"/>
+    <w:lsdException w:name="caption" w:uiPriority="35" w:semiHidden="1" w:unhideWhenUsed="1" w:qFormat="1"/>
     <w:lsdException w:name="table of figures" w:semiHidden="1" w:unhideWhenUsed="1"/>
     <w:lsdException w:name="envelope address" w:semiHidden="1" w:unhideWhenUsed="1"/>
     <w:lsdException w:name="envelope return" w:semiHidden="1" w:unhideWhenUsed="1"/>
@@ -1361,7 +1763,7 @@
     <w:lsdException w:name="Title" w:uiPriority="10" w:qFormat="1"/>
     <w:lsdException w:name="Closing" w:semiHidden="1" w:unhideWhenUsed="1"/>
     <w:lsdException w:name="Signature" w:semiHidden="1" w:unhideWhenUsed="1"/>
-    <w:lsdException w:name="Default Paragraph Font" w:semiHidden="1" w:uiPriority="1" w:unhideWhenUsed="1"/>
+    <w:lsdException w:name="Default Paragraph Font" w:uiPriority="1" w:semiHidden="1" w:unhideWhenUsed="1"/>
     <w:lsdException w:name="Body Text" w:semiHidden="1" w:unhideWhenUsed="1"/>
     <w:lsdException w:name="Body Text Indent" w:semiHidden="1" w:unhideWhenUsed="1"/>
     <w:lsdException w:name="List Continue" w:semiHidden="1" w:unhideWhenUsed="1"/>
@@ -1561,8 +1963,8 @@
     <w:lsdException w:name="Subtle Reference" w:uiPriority="31" w:qFormat="1"/>
     <w:lsdException w:name="Intense Reference" w:uiPriority="32" w:qFormat="1"/>
     <w:lsdException w:name="Book Title" w:uiPriority="33" w:qFormat="1"/>
-    <w:lsdException w:name="Bibliography" w:semiHidden="1" w:uiPriority="37" w:unhideWhenUsed="1"/>
-    <w:lsdException w:name="TOC Heading" w:semiHidden="1" w:uiPriority="39" w:unhideWhenUsed="1" w:qFormat="1"/>
+    <w:lsdException w:name="Bibliography" w:uiPriority="37" w:semiHidden="1" w:unhideWhenUsed="1"/>
+    <w:lsdException w:name="TOC Heading" w:uiPriority="39" w:semiHidden="1" w:unhideWhenUsed="1" w:qFormat="1"/>
     <w:lsdException w:name="Plain Table 1" w:uiPriority="41"/>
     <w:lsdException w:name="Plain Table 2" w:uiPriority="42"/>
     <w:lsdException w:name="Plain Table 3" w:uiPriority="43"/>
@@ -1673,36 +2075,199 @@
     <w:lsdException w:name="Unresolved Mention" w:semiHidden="1" w:unhideWhenUsed="1"/>
     <w:lsdException w:name="Smart Link" w:semiHidden="1" w:unhideWhenUsed="1"/>
   </w:latentStyles>
-  <w:style w:type="paragraph" w:default="1" w:styleId="Normal">
+  <w:style w:type="paragraph" w:styleId="Normal" w:default="1">
     <w:name w:val="Normal"/>
     <w:qFormat/>
+    <w:pPr>
+      <w:widowControl/>
+      <w:bidi w:val="0"/>
+      <w:spacing w:lineRule="auto" w:line="259" w:before="0" w:after="160"/>
+      <w:jc w:val="left"/>
+    </w:pPr>
+    <w:rPr>
+      <w:rFonts w:ascii="Calibri" w:hAnsi="Calibri" w:eastAsia="Calibri" w:cs="" w:asciiTheme="minorHAnsi" w:cstheme="minorBidi" w:eastAsiaTheme="minorHAnsi" w:hAnsiTheme="minorHAnsi"/>
+      <w:color w:val="auto"/>
+      <w:kern w:val="0"/>
+      <w:sz w:val="22"/>
+      <w:szCs w:val="22"/>
+      <w:lang w:val="tr-TR" w:eastAsia="en-US" w:bidi="ar-SA"/>
+    </w:rPr>
   </w:style>
   <w:style w:type="paragraph" w:styleId="Balk1">
-    <w:name w:val="heading 1"/>
+    <w:name w:val="Heading 1"/>
     <w:basedOn w:val="Normal"/>
     <w:next w:val="Normal"/>
     <w:link w:val="Balk1Char"/>
     <w:uiPriority w:val="9"/>
     <w:qFormat/>
-    <w:rsid w:val="000602D1"/>
+    <w:rsid w:val="000602d1"/>
     <w:pPr>
-      <w:keepNext/>
+      <w:keepNext w:val="true"/>
       <w:keepLines/>
       <w:spacing w:before="240" w:after="0"/>
       <w:outlineLvl w:val="0"/>
     </w:pPr>
     <w:rPr>
-      <w:rFonts w:asciiTheme="majorHAnsi" w:eastAsiaTheme="majorEastAsia" w:hAnsiTheme="majorHAnsi" w:cstheme="majorBidi"/>
-      <w:color w:val="2F5496" w:themeColor="accent1" w:themeShade="BF"/>
+      <w:rFonts w:ascii="Calibri Light" w:hAnsi="Calibri Light" w:eastAsia="" w:cs="" w:asciiTheme="majorHAnsi" w:cstheme="majorBidi" w:eastAsiaTheme="majorEastAsia" w:hAnsiTheme="majorHAnsi"/>
+      <w:color w:val="2F5496" w:themeColor="accent1" w:themeShade="bf"/>
       <w:sz w:val="32"/>
       <w:szCs w:val="32"/>
     </w:rPr>
   </w:style>
-  <w:style w:type="character" w:default="1" w:styleId="VarsaylanParagrafYazTipi">
+  <w:style w:type="character" w:styleId="DefaultParagraphFont" w:default="1">
     <w:name w:val="Default Paragraph Font"/>
     <w:uiPriority w:val="1"/>
     <w:semiHidden/>
     <w:unhideWhenUsed/>
+    <w:qFormat/>
+    <w:rPr/>
+  </w:style>
+  <w:style w:type="character" w:styleId="Balk1Char" w:customStyle="1">
+    <w:name w:val="Başlık 1 Char"/>
+    <w:basedOn w:val="DefaultParagraphFont"/>
+    <w:uiPriority w:val="9"/>
+    <w:qFormat/>
+    <w:rsid w:val="000602d1"/>
+    <w:rPr>
+      <w:rFonts w:ascii="Calibri Light" w:hAnsi="Calibri Light" w:eastAsia="" w:cs="" w:asciiTheme="majorHAnsi" w:cstheme="majorBidi" w:eastAsiaTheme="majorEastAsia" w:hAnsiTheme="majorHAnsi"/>
+      <w:color w:val="2F5496" w:themeColor="accent1" w:themeShade="bf"/>
+      <w:sz w:val="32"/>
+      <w:szCs w:val="32"/>
+    </w:rPr>
+  </w:style>
+  <w:style w:type="character" w:styleId="NternetBalants">
+    <w:name w:val="İnternet Bağlantısı"/>
+    <w:basedOn w:val="DefaultParagraphFont"/>
+    <w:uiPriority w:val="99"/>
+    <w:unhideWhenUsed/>
+    <w:rsid w:val="000602d1"/>
+    <w:rPr>
+      <w:color w:val="0563C1" w:themeColor="hyperlink"/>
+      <w:u w:val="single"/>
+    </w:rPr>
+  </w:style>
+  <w:style w:type="character" w:styleId="DizinBalants">
+    <w:name w:val="Dizin Bağlantısı"/>
+    <w:qFormat/>
+    <w:rPr/>
+  </w:style>
+  <w:style w:type="paragraph" w:styleId="Balk">
+    <w:name w:val="Başlık"/>
+    <w:basedOn w:val="Normal"/>
+    <w:next w:val="MetinGvdesi"/>
+    <w:qFormat/>
+    <w:pPr>
+      <w:keepNext w:val="true"/>
+      <w:spacing w:before="240" w:after="120"/>
+    </w:pPr>
+    <w:rPr>
+      <w:rFonts w:ascii="Liberation Sans" w:hAnsi="Liberation Sans" w:eastAsia="Noto Sans CJK SC" w:cs="Lohit Devanagari"/>
+      <w:sz w:val="28"/>
+      <w:szCs w:val="28"/>
+    </w:rPr>
+  </w:style>
+  <w:style w:type="paragraph" w:styleId="MetinGvdesi">
+    <w:name w:val="Body Text"/>
+    <w:basedOn w:val="Normal"/>
+    <w:pPr>
+      <w:spacing w:lineRule="auto" w:line="276" w:before="0" w:after="140"/>
+    </w:pPr>
+    <w:rPr/>
+  </w:style>
+  <w:style w:type="paragraph" w:styleId="Liste">
+    <w:name w:val="List"/>
+    <w:basedOn w:val="MetinGvdesi"/>
+    <w:pPr/>
+    <w:rPr>
+      <w:rFonts w:cs="Lohit Devanagari"/>
+    </w:rPr>
+  </w:style>
+  <w:style w:type="paragraph" w:styleId="ResimYazs">
+    <w:name w:val="Caption"/>
+    <w:basedOn w:val="Normal"/>
+    <w:qFormat/>
+    <w:pPr>
+      <w:suppressLineNumbers/>
+      <w:spacing w:before="120" w:after="120"/>
+    </w:pPr>
+    <w:rPr>
+      <w:rFonts w:cs="Lohit Devanagari"/>
+      <w:i/>
+      <w:iCs/>
+      <w:sz w:val="24"/>
+      <w:szCs w:val="24"/>
+    </w:rPr>
+  </w:style>
+  <w:style w:type="paragraph" w:styleId="Dizin">
+    <w:name w:val="Dizin"/>
+    <w:basedOn w:val="Normal"/>
+    <w:qFormat/>
+    <w:pPr>
+      <w:suppressLineNumbers/>
+    </w:pPr>
+    <w:rPr>
+      <w:rFonts w:cs="Lohit Devanagari"/>
+      <w:lang w:val="zxx" w:eastAsia="zxx" w:bidi="zxx"/>
+    </w:rPr>
+  </w:style>
+  <w:style w:type="paragraph" w:styleId="NormalWeb">
+    <w:name w:val="Normal (Web)"/>
+    <w:basedOn w:val="Normal"/>
+    <w:uiPriority w:val="99"/>
+    <w:semiHidden/>
+    <w:unhideWhenUsed/>
+    <w:qFormat/>
+    <w:rsid w:val="008816ef"/>
+    <w:pPr>
+      <w:spacing w:lineRule="auto" w:line="240" w:beforeAutospacing="1" w:afterAutospacing="1"/>
+    </w:pPr>
+    <w:rPr>
+      <w:rFonts w:ascii="Times New Roman" w:hAnsi="Times New Roman" w:eastAsia="Times New Roman" w:cs="Times New Roman"/>
+      <w:sz w:val="24"/>
+      <w:szCs w:val="24"/>
+      <w:lang w:eastAsia="tr-TR"/>
+    </w:rPr>
+  </w:style>
+  <w:style w:type="paragraph" w:styleId="Alfabetikdizinbal">
+    <w:name w:val="Index Heading"/>
+    <w:basedOn w:val="Balk"/>
+    <w:pPr/>
+    <w:rPr/>
+  </w:style>
+  <w:style w:type="paragraph" w:styleId="Indekilerdizinibal">
+    <w:name w:val="TOC Heading"/>
+    <w:basedOn w:val="Balk1"/>
+    <w:next w:val="Normal"/>
+    <w:uiPriority w:val="39"/>
+    <w:unhideWhenUsed/>
+    <w:qFormat/>
+    <w:rsid w:val="000602d1"/>
+    <w:pPr>
+      <w:outlineLvl w:val="9"/>
+    </w:pPr>
+    <w:rPr>
+      <w:lang w:eastAsia="tr-TR"/>
+    </w:rPr>
+  </w:style>
+  <w:style w:type="paragraph" w:styleId="Indekilerdizini1">
+    <w:name w:val="TOC 1"/>
+    <w:basedOn w:val="Normal"/>
+    <w:next w:val="Normal"/>
+    <w:autoRedefine/>
+    <w:uiPriority w:val="39"/>
+    <w:unhideWhenUsed/>
+    <w:rsid w:val="000602d1"/>
+    <w:pPr>
+      <w:spacing w:before="0" w:after="100"/>
+    </w:pPr>
+    <w:rPr/>
+  </w:style>
+  <w:style w:type="numbering" w:styleId="NoList" w:default="1">
+    <w:name w:val="No List"/>
+    <w:uiPriority w:val="99"/>
+    <w:semiHidden/>
+    <w:unhideWhenUsed/>
+    <w:qFormat/>
   </w:style>
   <w:style w:type="table" w:default="1" w:styleId="NormalTablo">
     <w:name w:val="Normal Table"/>
@@ -1710,7 +2275,6 @@
     <w:semiHidden/>
     <w:unhideWhenUsed/>
     <w:tblPr>
-      <w:tblInd w:w="0" w:type="dxa"/>
       <w:tblCellMar>
         <w:top w:w="0" w:type="dxa"/>
         <w:left w:w="108" w:type="dxa"/>
@@ -1718,80 +2282,6 @@
         <w:right w:w="108" w:type="dxa"/>
       </w:tblCellMar>
     </w:tblPr>
-  </w:style>
-  <w:style w:type="numbering" w:default="1" w:styleId="ListeYok">
-    <w:name w:val="No List"/>
-    <w:uiPriority w:val="99"/>
-    <w:semiHidden/>
-    <w:unhideWhenUsed/>
-  </w:style>
-  <w:style w:type="paragraph" w:styleId="NormalWeb">
-    <w:name w:val="Normal (Web)"/>
-    <w:basedOn w:val="Normal"/>
-    <w:uiPriority w:val="99"/>
-    <w:semiHidden/>
-    <w:unhideWhenUsed/>
-    <w:rsid w:val="008816EF"/>
-    <w:pPr>
-      <w:spacing w:before="100" w:beforeAutospacing="1" w:after="100" w:afterAutospacing="1" w:line="240" w:lineRule="auto"/>
-    </w:pPr>
-    <w:rPr>
-      <w:rFonts w:ascii="Times New Roman" w:eastAsia="Times New Roman" w:hAnsi="Times New Roman" w:cs="Times New Roman"/>
-      <w:sz w:val="24"/>
-      <w:szCs w:val="24"/>
-      <w:lang w:eastAsia="tr-TR"/>
-    </w:rPr>
-  </w:style>
-  <w:style w:type="character" w:customStyle="1" w:styleId="Balk1Char">
-    <w:name w:val="Başlık 1 Char"/>
-    <w:basedOn w:val="VarsaylanParagrafYazTipi"/>
-    <w:link w:val="Balk1"/>
-    <w:uiPriority w:val="9"/>
-    <w:rsid w:val="000602D1"/>
-    <w:rPr>
-      <w:rFonts w:asciiTheme="majorHAnsi" w:eastAsiaTheme="majorEastAsia" w:hAnsiTheme="majorHAnsi" w:cstheme="majorBidi"/>
-      <w:color w:val="2F5496" w:themeColor="accent1" w:themeShade="BF"/>
-      <w:sz w:val="32"/>
-      <w:szCs w:val="32"/>
-    </w:rPr>
-  </w:style>
-  <w:style w:type="paragraph" w:styleId="TBal">
-    <w:name w:val="TOC Heading"/>
-    <w:basedOn w:val="Balk1"/>
-    <w:next w:val="Normal"/>
-    <w:uiPriority w:val="39"/>
-    <w:unhideWhenUsed/>
-    <w:qFormat/>
-    <w:rsid w:val="000602D1"/>
-    <w:pPr>
-      <w:outlineLvl w:val="9"/>
-    </w:pPr>
-    <w:rPr>
-      <w:lang w:eastAsia="tr-TR"/>
-    </w:rPr>
-  </w:style>
-  <w:style w:type="paragraph" w:styleId="T1">
-    <w:name w:val="toc 1"/>
-    <w:basedOn w:val="Normal"/>
-    <w:next w:val="Normal"/>
-    <w:autoRedefine/>
-    <w:uiPriority w:val="39"/>
-    <w:unhideWhenUsed/>
-    <w:rsid w:val="000602D1"/>
-    <w:pPr>
-      <w:spacing w:after="100"/>
-    </w:pPr>
-  </w:style>
-  <w:style w:type="character" w:styleId="Kpr">
-    <w:name w:val="Hyperlink"/>
-    <w:basedOn w:val="VarsaylanParagrafYazTipi"/>
-    <w:uiPriority w:val="99"/>
-    <w:unhideWhenUsed/>
-    <w:rsid w:val="000602D1"/>
-    <w:rPr>
-      <w:color w:val="0563C1" w:themeColor="hyperlink"/>
-      <w:u w:val="single"/>
-    </w:rPr>
   </w:style>
 </w:styles>
 </file>

</xml_diff>